<commit_message>
Fixed a typo one of the report titles that was borking a regexp.
</commit_message>
<xml_diff>
--- a/word_dispositions/DISPOSITION-2017-03-22.docx
+++ b/word_dispositions/DISPOSITION-2017-03-22.docx
@@ -1,6 +1,6 @@
 
 <file path=word/document.xml><?xml version="1.0" encoding="utf-8"?>
-<w:document xmlns:wpc="http://schemas.microsoft.com/office/word/2010/wordprocessingCanvas" xmlns:mc="http://schemas.openxmlformats.org/markup-compatibility/2006" xmlns:o="urn:schemas-microsoft-com:office:office" xmlns:r="http://schemas.openxmlformats.org/officeDocument/2006/relationships" xmlns:m="http://schemas.openxmlformats.org/officeDocument/2006/math" xmlns:v="urn:schemas-microsoft-com:vml" xmlns:wp14="http://schemas.microsoft.com/office/word/2010/wordprocessingDrawing" xmlns:wp="http://schemas.openxmlformats.org/drawingml/2006/wordprocessingDrawing" xmlns:w10="urn:schemas-microsoft-com:office:word" xmlns:w="http://schemas.openxmlformats.org/wordprocessingml/2006/main" xmlns:w14="http://schemas.microsoft.com/office/word/2010/wordml" xmlns:wpg="http://schemas.microsoft.com/office/word/2010/wordprocessingGroup" xmlns:wpi="http://schemas.microsoft.com/office/word/2010/wordprocessingInk" xmlns:wne="http://schemas.microsoft.com/office/word/2006/wordml" xmlns:wps="http://schemas.microsoft.com/office/word/2010/wordprocessingShape" mc:Ignorable="w14 wp14">
+<w:document xmlns:wpc="http://schemas.microsoft.com/office/word/2010/wordprocessingCanvas" xmlns:mo="http://schemas.microsoft.com/office/mac/office/2008/main" xmlns:mc="http://schemas.openxmlformats.org/markup-compatibility/2006" xmlns:mv="urn:schemas-microsoft-com:mac:vml" xmlns:o="urn:schemas-microsoft-com:office:office" xmlns:r="http://schemas.openxmlformats.org/officeDocument/2006/relationships" xmlns:m="http://schemas.openxmlformats.org/officeDocument/2006/math" xmlns:v="urn:schemas-microsoft-com:vml" xmlns:wp14="http://schemas.microsoft.com/office/word/2010/wordprocessingDrawing" xmlns:wp="http://schemas.openxmlformats.org/drawingml/2006/wordprocessingDrawing" xmlns:w10="urn:schemas-microsoft-com:office:word" xmlns:w="http://schemas.openxmlformats.org/wordprocessingml/2006/main" xmlns:w14="http://schemas.microsoft.com/office/word/2010/wordml" xmlns:w15="http://schemas.microsoft.com/office/word/2012/wordml" xmlns:wpg="http://schemas.microsoft.com/office/word/2010/wordprocessingGroup" xmlns:wpi="http://schemas.microsoft.com/office/word/2010/wordprocessingInk" xmlns:wne="http://schemas.microsoft.com/office/word/2006/wordml" xmlns:wps="http://schemas.microsoft.com/office/word/2010/wordprocessingShape" mc:Ignorable="w14 w15 wp14">
   <w:body>
     <w:tbl>
       <w:tblPr>
@@ -20,8 +20,6 @@
             <w:pPr>
               <w:pStyle w:val="Heading1"/>
             </w:pPr>
-            <w:bookmarkStart w:id="0" w:name="_GoBack"/>
-            <w:bookmarkEnd w:id="0"/>
             <w:r>
               <w:rPr>
                 <w:noProof/>
@@ -52,7 +50,7 @@
                           </pic:cNvPicPr>
                         </pic:nvPicPr>
                         <pic:blipFill>
-                          <a:blip r:embed="rId8" cstate="print">
+                          <a:blip r:embed="rId7" cstate="print">
                             <a:extLst>
                               <a:ext uri="{28A0092B-C50C-407E-A947-70E740481C1C}">
                                 <a14:useLocalDpi xmlns:a14="http://schemas.microsoft.com/office/drawing/2010/main" val="0"/>
@@ -1144,8 +1142,8 @@
           <w:sz w:val="20"/>
         </w:rPr>
       </w:pPr>
-      <w:bookmarkStart w:id="1" w:name="Reports"/>
-      <w:bookmarkEnd w:id="1"/>
+      <w:bookmarkStart w:id="0" w:name="Reports"/>
+      <w:bookmarkEnd w:id="0"/>
     </w:p>
     <w:tbl>
       <w:tblPr>
@@ -2530,9 +2528,8 @@
                 <w:sz w:val="20"/>
                 <w:lang w:val="en-CA"/>
               </w:rPr>
-              <w:t xml:space="preserve">REPORT ‘A’ OF THE STANDING POLICY COMMITTEE ON PROPERTY AND DEVELOPMENT, HERITAGE AND DOWNTOWN </w:t>
-            </w:r>
-            <w:proofErr w:type="spellStart"/>
+              <w:t>REPORT ‘A’ OF THE STANDING POLICY COMMITTEE ON PROPERTY AND DEVELOPMENT, HERITAGE AND DOWNTOWN DEVELOPMENT</w:t>
+            </w:r>
             <w:r>
               <w:rPr>
                 <w:rFonts w:ascii="Times New Roman" w:hAnsi="Times New Roman"/>
@@ -2540,9 +2537,10 @@
                 <w:sz w:val="20"/>
                 <w:lang w:val="en-CA"/>
               </w:rPr>
-              <w:t>DEVELOPMENTdated</w:t>
-            </w:r>
-            <w:proofErr w:type="spellEnd"/>
+              <w:t xml:space="preserve"> </w:t>
+            </w:r>
+            <w:bookmarkStart w:id="1" w:name="_GoBack"/>
+            <w:bookmarkEnd w:id="1"/>
             <w:r>
               <w:rPr>
                 <w:rFonts w:ascii="Times New Roman" w:hAnsi="Times New Roman"/>
@@ -2550,7 +2548,7 @@
                 <w:sz w:val="20"/>
                 <w:lang w:val="en-CA"/>
               </w:rPr>
-              <w:t xml:space="preserve"> January 17, 2017</w:t>
+              <w:t>dated January 17, 2017</w:t>
             </w:r>
           </w:p>
         </w:tc>
@@ -2760,23 +2758,7 @@
                 <w:rFonts w:ascii="Times New Roman" w:hAnsi="Times New Roman"/>
                 <w:sz w:val="20"/>
               </w:rPr>
-              <w:t xml:space="preserve">Closing – Public Lane North of Maginot Street, West of  </w:t>
-            </w:r>
-            <w:proofErr w:type="spellStart"/>
-            <w:r>
-              <w:rPr>
-                <w:rFonts w:ascii="Times New Roman" w:hAnsi="Times New Roman"/>
-                <w:sz w:val="20"/>
-              </w:rPr>
-              <w:t>Speers</w:t>
-            </w:r>
-            <w:proofErr w:type="spellEnd"/>
-            <w:r>
-              <w:rPr>
-                <w:rFonts w:ascii="Times New Roman" w:hAnsi="Times New Roman"/>
-                <w:sz w:val="20"/>
-              </w:rPr>
-              <w:t xml:space="preserve"> Road – DAC 5/2015</w:t>
+              <w:t>Closing – Public Lane North of Maginot Street, West of  Speers Road – DAC 5/2015</w:t>
             </w:r>
           </w:p>
         </w:tc>
@@ -2842,23 +2824,7 @@
                 <w:rFonts w:ascii="Times New Roman" w:hAnsi="Times New Roman"/>
                 <w:sz w:val="20"/>
               </w:rPr>
-              <w:t xml:space="preserve">Subdivision and Rezoning – Sage Creek Phase 8 – Lands located at the southwest corner of Des </w:t>
-            </w:r>
-            <w:proofErr w:type="spellStart"/>
-            <w:r>
-              <w:rPr>
-                <w:rFonts w:ascii="Times New Roman" w:hAnsi="Times New Roman"/>
-                <w:sz w:val="20"/>
-              </w:rPr>
-              <w:t>Hivernants</w:t>
-            </w:r>
-            <w:proofErr w:type="spellEnd"/>
-            <w:r>
-              <w:rPr>
-                <w:rFonts w:ascii="Times New Roman" w:hAnsi="Times New Roman"/>
-                <w:sz w:val="20"/>
-              </w:rPr>
-              <w:t xml:space="preserve"> Boulevard and Edward Turner Drive – DASZ 19/2016</w:t>
+              <w:t>Subdivision and Rezoning – Sage Creek Phase 8 – Lands located at the southwest corner of Des Hivernants Boulevard and Edward Turner Drive – DASZ 19/2016</w:t>
             </w:r>
           </w:p>
         </w:tc>
@@ -2928,47 +2894,7 @@
                 <w:sz w:val="20"/>
                 <w:lang w:val="en-CA"/>
               </w:rPr>
-              <w:t xml:space="preserve">Subdivision and Rezoning – </w:t>
-            </w:r>
-            <w:proofErr w:type="spellStart"/>
-            <w:r>
-              <w:rPr>
-                <w:rFonts w:ascii="Times New Roman" w:hAnsi="Times New Roman"/>
-                <w:bCs/>
-                <w:sz w:val="20"/>
-                <w:lang w:val="en-CA"/>
-              </w:rPr>
-              <w:t>Starlite</w:t>
-            </w:r>
-            <w:proofErr w:type="spellEnd"/>
-            <w:r>
-              <w:rPr>
-                <w:rFonts w:ascii="Times New Roman" w:hAnsi="Times New Roman"/>
-                <w:bCs/>
-                <w:sz w:val="20"/>
-                <w:lang w:val="en-CA"/>
-              </w:rPr>
-              <w:t xml:space="preserve"> Village Phase 5: 1325/ 1375/1385 </w:t>
-            </w:r>
-            <w:proofErr w:type="spellStart"/>
-            <w:r>
-              <w:rPr>
-                <w:rFonts w:ascii="Times New Roman" w:hAnsi="Times New Roman"/>
-                <w:bCs/>
-                <w:sz w:val="20"/>
-                <w:lang w:val="en-CA"/>
-              </w:rPr>
-              <w:t>Ravelston</w:t>
-            </w:r>
-            <w:proofErr w:type="spellEnd"/>
-            <w:r>
-              <w:rPr>
-                <w:rFonts w:ascii="Times New Roman" w:hAnsi="Times New Roman"/>
-                <w:bCs/>
-                <w:sz w:val="20"/>
-                <w:lang w:val="en-CA"/>
-              </w:rPr>
-              <w:t xml:space="preserve"> Avenue West – DASZ 35/2016</w:t>
+              <w:t>Subdivision and Rezoning – Starlite Village Phase 5: 1325/ 1375/1385 Ravelston Avenue West – DASZ 35/2016</w:t>
             </w:r>
           </w:p>
         </w:tc>
@@ -3284,39 +3210,7 @@
                 <w:rFonts w:ascii="Times New Roman" w:hAnsi="Times New Roman"/>
                 <w:sz w:val="20"/>
               </w:rPr>
-              <w:t xml:space="preserve">Extension of Time – Proposed Subdivision and Rezoning – Lots 2 and 3, Plan 45753, </w:t>
-            </w:r>
-            <w:proofErr w:type="spellStart"/>
-            <w:r>
-              <w:rPr>
-                <w:rFonts w:ascii="Times New Roman" w:hAnsi="Times New Roman"/>
-                <w:sz w:val="20"/>
-              </w:rPr>
-              <w:t>Peguis</w:t>
-            </w:r>
-            <w:proofErr w:type="spellEnd"/>
-            <w:r>
-              <w:rPr>
-                <w:rFonts w:ascii="Times New Roman" w:hAnsi="Times New Roman"/>
-                <w:sz w:val="20"/>
-              </w:rPr>
-              <w:t xml:space="preserve"> Street and </w:t>
-            </w:r>
-            <w:proofErr w:type="spellStart"/>
-            <w:r>
-              <w:rPr>
-                <w:rFonts w:ascii="Times New Roman" w:hAnsi="Times New Roman"/>
-                <w:sz w:val="20"/>
-              </w:rPr>
-              <w:t>Reenders</w:t>
-            </w:r>
-            <w:proofErr w:type="spellEnd"/>
-            <w:r>
-              <w:rPr>
-                <w:rFonts w:ascii="Times New Roman" w:hAnsi="Times New Roman"/>
-                <w:sz w:val="20"/>
-              </w:rPr>
-              <w:t xml:space="preserve"> Drive</w:t>
+              <w:t>Extension of Time – Proposed Subdivision and Rezoning – Lots 2 and 3, Plan 45753, Peguis Street and Reenders Drive</w:t>
             </w:r>
           </w:p>
         </w:tc>
@@ -3558,23 +3452,7 @@
                 <w:rFonts w:ascii="Times New Roman" w:hAnsi="Times New Roman"/>
                 <w:sz w:val="20"/>
               </w:rPr>
-              <w:t xml:space="preserve">Declaration of Surplus Land – 659 </w:t>
-            </w:r>
-            <w:proofErr w:type="spellStart"/>
-            <w:r>
-              <w:rPr>
-                <w:rFonts w:ascii="Times New Roman" w:hAnsi="Times New Roman"/>
-                <w:sz w:val="20"/>
-              </w:rPr>
-              <w:t>Furby</w:t>
-            </w:r>
-            <w:proofErr w:type="spellEnd"/>
-            <w:r>
-              <w:rPr>
-                <w:rFonts w:ascii="Times New Roman" w:hAnsi="Times New Roman"/>
-                <w:sz w:val="20"/>
-              </w:rPr>
-              <w:t xml:space="preserve"> Street</w:t>
+              <w:t>Declaration of Surplus Land – 659 Furby Street</w:t>
             </w:r>
           </w:p>
         </w:tc>
@@ -3801,23 +3679,7 @@
                 <w:rFonts w:ascii="Times New Roman" w:hAnsi="Times New Roman"/>
                 <w:sz w:val="20"/>
               </w:rPr>
-              <w:t xml:space="preserve">Use of City-Owned Property Located at </w:t>
-            </w:r>
-            <w:proofErr w:type="spellStart"/>
-            <w:r>
-              <w:rPr>
-                <w:rFonts w:ascii="Times New Roman" w:hAnsi="Times New Roman"/>
-                <w:sz w:val="20"/>
-              </w:rPr>
-              <w:t>Paulin</w:t>
-            </w:r>
-            <w:proofErr w:type="spellEnd"/>
-            <w:r>
-              <w:rPr>
-                <w:rFonts w:ascii="Times New Roman" w:hAnsi="Times New Roman"/>
-                <w:sz w:val="20"/>
-              </w:rPr>
-              <w:t xml:space="preserve"> Street between Pacific Avenue and Ross Avenue</w:t>
+              <w:t>Use of City-Owned Property Located at Paulin Street between Pacific Avenue and Ross Avenue</w:t>
             </w:r>
           </w:p>
         </w:tc>
@@ -3976,23 +3838,7 @@
                 <w:rFonts w:ascii="Times New Roman" w:hAnsi="Times New Roman"/>
                 <w:sz w:val="20"/>
               </w:rPr>
-              <w:t xml:space="preserve">Funding Agreement between The City of Winnipeg and </w:t>
-            </w:r>
-            <w:proofErr w:type="spellStart"/>
-            <w:r>
-              <w:rPr>
-                <w:rFonts w:ascii="Times New Roman" w:hAnsi="Times New Roman"/>
-                <w:sz w:val="20"/>
-              </w:rPr>
-              <w:t>Baycrest</w:t>
-            </w:r>
-            <w:proofErr w:type="spellEnd"/>
-            <w:r>
-              <w:rPr>
-                <w:rFonts w:ascii="Times New Roman" w:hAnsi="Times New Roman"/>
-                <w:sz w:val="20"/>
-              </w:rPr>
-              <w:t xml:space="preserve"> Centre for Geriatric Care operating as Canadian Centre for Aging and Brain Health Innovation</w:t>
+              <w:t>Funding Agreement between The City of Winnipeg and Baycrest Centre for Geriatric Care operating as Canadian Centre for Aging and Brain Health Innovation</w:t>
             </w:r>
           </w:p>
         </w:tc>
@@ -4060,41 +3906,13 @@
                 <w:lang w:val="fr-CA"/>
               </w:rPr>
             </w:pPr>
-            <w:proofErr w:type="spellStart"/>
             <w:r>
               <w:rPr>
                 <w:rFonts w:ascii="Times New Roman" w:hAnsi="Times New Roman"/>
                 <w:sz w:val="20"/>
                 <w:lang w:val="fr-CA"/>
               </w:rPr>
-              <w:t>Community</w:t>
-            </w:r>
-            <w:proofErr w:type="spellEnd"/>
-            <w:r>
-              <w:rPr>
-                <w:rFonts w:ascii="Times New Roman" w:hAnsi="Times New Roman"/>
-                <w:sz w:val="20"/>
-                <w:lang w:val="fr-CA"/>
-              </w:rPr>
-              <w:t xml:space="preserve"> </w:t>
-            </w:r>
-            <w:proofErr w:type="spellStart"/>
-            <w:r>
-              <w:rPr>
-                <w:rFonts w:ascii="Times New Roman" w:hAnsi="Times New Roman"/>
-                <w:sz w:val="20"/>
-                <w:lang w:val="fr-CA"/>
-              </w:rPr>
-              <w:t>Incentive</w:t>
-            </w:r>
-            <w:proofErr w:type="spellEnd"/>
-            <w:r>
-              <w:rPr>
-                <w:rFonts w:ascii="Times New Roman" w:hAnsi="Times New Roman"/>
-                <w:sz w:val="20"/>
-                <w:lang w:val="fr-CA"/>
-              </w:rPr>
-              <w:t xml:space="preserve"> Grant – La Maison des Artistes Visuels Francophones Inc.</w:t>
+              <w:t>Community Incentive Grant – La Maison des Artistes Visuels Francophones Inc.</w:t>
             </w:r>
           </w:p>
         </w:tc>
@@ -5005,47 +4823,13 @@
                 <w:sz w:val="20"/>
               </w:rPr>
             </w:pPr>
-            <w:proofErr w:type="gramStart"/>
-            <w:r>
-              <w:rPr>
-                <w:rFonts w:ascii="Times New Roman" w:hAnsi="Times New Roman"/>
-                <w:sz w:val="20"/>
-              </w:rPr>
-              <w:t xml:space="preserve">THEREFORE BE IT RESOLVED THAT the Chief Administrative Officer (CAO) be directed to ensure the Winnipeg Public Service provides media releases that are relevant to City Council to the Mayor and </w:t>
-            </w:r>
-            <w:proofErr w:type="spellStart"/>
-            <w:r>
-              <w:rPr>
-                <w:rFonts w:ascii="Times New Roman" w:hAnsi="Times New Roman"/>
-                <w:sz w:val="20"/>
-              </w:rPr>
-              <w:t>Councillors</w:t>
-            </w:r>
-            <w:proofErr w:type="spellEnd"/>
-            <w:r>
-              <w:rPr>
-                <w:rFonts w:ascii="Times New Roman" w:hAnsi="Times New Roman"/>
-                <w:sz w:val="20"/>
-              </w:rPr>
-              <w:t xml:space="preserve"> at least one (1) week prior to the event, whenever possible, so that </w:t>
-            </w:r>
-            <w:proofErr w:type="spellStart"/>
-            <w:r>
-              <w:rPr>
-                <w:rFonts w:ascii="Times New Roman" w:hAnsi="Times New Roman"/>
-                <w:sz w:val="20"/>
-              </w:rPr>
-              <w:t>Councillors</w:t>
-            </w:r>
-            <w:proofErr w:type="spellEnd"/>
-            <w:r>
-              <w:rPr>
-                <w:rFonts w:ascii="Times New Roman" w:hAnsi="Times New Roman"/>
-                <w:sz w:val="20"/>
-              </w:rPr>
-              <w:t xml:space="preserve"> can arrange their calendars to attend any public launch and / or be prepared to comment and formulate opinion on these issues that are important to all Winnipeggers and their elected representatives.</w:t>
-            </w:r>
-            <w:proofErr w:type="gramEnd"/>
+            <w:r>
+              <w:rPr>
+                <w:rFonts w:ascii="Times New Roman" w:hAnsi="Times New Roman"/>
+                <w:sz w:val="20"/>
+              </w:rPr>
+              <w:t>THEREFORE BE IT RESOLVED THAT the Chief Administrative Officer (CAO) be directed to ensure the Winnipeg Public Service provides media releases that are relevant to City Council to the Mayor and Councillors at least one (1) week prior to the event, whenever possible, so that Councillors can arrange their calendars to attend any public launch and / or be prepared to comment and formulate opinion on these issues that are important to all Winnipeggers and their elected representatives.</w:t>
+            </w:r>
           </w:p>
         </w:tc>
         <w:tc>
@@ -5146,23 +4930,7 @@
                 <w:rFonts w:ascii="Times New Roman" w:hAnsi="Times New Roman"/>
                 <w:sz w:val="20"/>
               </w:rPr>
-              <w:t xml:space="preserve">THAT Council </w:t>
-            </w:r>
-            <w:proofErr w:type="gramStart"/>
-            <w:r>
-              <w:rPr>
-                <w:rFonts w:ascii="Times New Roman" w:hAnsi="Times New Roman"/>
-                <w:sz w:val="20"/>
-              </w:rPr>
-              <w:t>place</w:t>
-            </w:r>
-            <w:proofErr w:type="gramEnd"/>
-            <w:r>
-              <w:rPr>
-                <w:rFonts w:ascii="Times New Roman" w:hAnsi="Times New Roman"/>
-                <w:sz w:val="20"/>
-              </w:rPr>
-              <w:t xml:space="preserve"> on record its profound sorrow at the death of former Councillor Harvey Smith, which occurred on March 12, 2017.</w:t>
+              <w:t>THAT Council place on record its profound sorrow at the death of former Councillor Harvey Smith, which occurred on March 12, 2017.</w:t>
             </w:r>
           </w:p>
         </w:tc>
@@ -5313,7 +5081,6 @@
                 <w:sz w:val="20"/>
               </w:rPr>
             </w:pPr>
-            <w:proofErr w:type="gramStart"/>
             <w:r>
               <w:rPr>
                 <w:rFonts w:ascii="Times New Roman" w:hAnsi="Times New Roman"/>
@@ -5322,7 +5089,6 @@
               </w:rPr>
               <w:t>BY-LAW NO.</w:t>
             </w:r>
-            <w:proofErr w:type="gramEnd"/>
           </w:p>
         </w:tc>
         <w:tc>
@@ -5525,25 +5291,7 @@
                 <w:sz w:val="20"/>
                 <w:lang w:val="en-GB"/>
               </w:rPr>
-              <w:t xml:space="preserve">the west side of </w:t>
-            </w:r>
-            <w:proofErr w:type="spellStart"/>
-            <w:r>
-              <w:rPr>
-                <w:rFonts w:ascii="Times New Roman" w:hAnsi="Times New Roman"/>
-                <w:sz w:val="20"/>
-                <w:lang w:val="en-GB"/>
-              </w:rPr>
-              <w:t>Plessis</w:t>
-            </w:r>
-            <w:proofErr w:type="spellEnd"/>
-            <w:r>
-              <w:rPr>
-                <w:rFonts w:ascii="Times New Roman" w:hAnsi="Times New Roman"/>
-                <w:sz w:val="20"/>
-                <w:lang w:val="en-GB"/>
-              </w:rPr>
-              <w:t xml:space="preserve"> Road, North of Gunn Road – DAO 2/2016</w:t>
+              <w:t>the west side of Plessis Road, North of Gunn Road – DAO 2/2016</w:t>
             </w:r>
           </w:p>
         </w:tc>
@@ -5701,43 +5449,7 @@
                 <w:sz w:val="20"/>
                 <w:lang w:val="en-CA"/>
               </w:rPr>
-              <w:t xml:space="preserve">To impose local improvement taxes for the cost of installing a 17.5 feet wide grass boulevard on the south side and on the north side of </w:t>
-            </w:r>
-            <w:proofErr w:type="spellStart"/>
-            <w:r>
-              <w:rPr>
-                <w:rFonts w:ascii="Times New Roman" w:hAnsi="Times New Roman"/>
-                <w:sz w:val="20"/>
-                <w:lang w:val="en-CA"/>
-              </w:rPr>
-              <w:t>Perfanick</w:t>
-            </w:r>
-            <w:proofErr w:type="spellEnd"/>
-            <w:r>
-              <w:rPr>
-                <w:rFonts w:ascii="Times New Roman" w:hAnsi="Times New Roman"/>
-                <w:sz w:val="20"/>
-                <w:lang w:val="en-CA"/>
-              </w:rPr>
-              <w:t xml:space="preserve"> Drive from the east limit of </w:t>
-            </w:r>
-            <w:proofErr w:type="spellStart"/>
-            <w:r>
-              <w:rPr>
-                <w:rFonts w:ascii="Times New Roman" w:hAnsi="Times New Roman"/>
-                <w:sz w:val="20"/>
-                <w:lang w:val="en-CA"/>
-              </w:rPr>
-              <w:t>Golis</w:t>
-            </w:r>
-            <w:proofErr w:type="spellEnd"/>
-            <w:r>
-              <w:rPr>
-                <w:rFonts w:ascii="Times New Roman" w:hAnsi="Times New Roman"/>
-                <w:sz w:val="20"/>
-                <w:lang w:val="en-CA"/>
-              </w:rPr>
-              <w:t xml:space="preserve"> Bay (west leg) to the west limit of Filbert Crescent in the City of Winnipeg</w:t>
+              <w:t>To impose local improvement taxes for the cost of installing a 17.5 feet wide grass boulevard on the south side and on the north side of Perfanick Drive from the east limit of Golis Bay (west leg) to the west limit of Filbert Crescent in the City of Winnipeg</w:t>
             </w:r>
           </w:p>
         </w:tc>
@@ -5817,43 +5529,7 @@
                 <w:sz w:val="20"/>
                 <w:lang w:val="en-CA"/>
               </w:rPr>
-              <w:t xml:space="preserve">To impose local improvement taxes for the cost of installing a 20.5 feet wide grass boulevard on the south side and on the north side of </w:t>
-            </w:r>
-            <w:proofErr w:type="spellStart"/>
-            <w:r>
-              <w:rPr>
-                <w:rFonts w:ascii="Times New Roman" w:hAnsi="Times New Roman"/>
-                <w:sz w:val="20"/>
-                <w:lang w:val="en-CA"/>
-              </w:rPr>
-              <w:t>Perfanick</w:t>
-            </w:r>
-            <w:proofErr w:type="spellEnd"/>
-            <w:r>
-              <w:rPr>
-                <w:rFonts w:ascii="Times New Roman" w:hAnsi="Times New Roman"/>
-                <w:sz w:val="20"/>
-                <w:lang w:val="en-CA"/>
-              </w:rPr>
-              <w:t xml:space="preserve"> Drive from the east limit of Concordia Avenue to the east limit of </w:t>
-            </w:r>
-            <w:proofErr w:type="spellStart"/>
-            <w:r>
-              <w:rPr>
-                <w:rFonts w:ascii="Times New Roman" w:hAnsi="Times New Roman"/>
-                <w:sz w:val="20"/>
-                <w:lang w:val="en-CA"/>
-              </w:rPr>
-              <w:t>Golis</w:t>
-            </w:r>
-            <w:proofErr w:type="spellEnd"/>
-            <w:r>
-              <w:rPr>
-                <w:rFonts w:ascii="Times New Roman" w:hAnsi="Times New Roman"/>
-                <w:sz w:val="20"/>
-                <w:lang w:val="en-CA"/>
-              </w:rPr>
-              <w:t xml:space="preserve"> Bay (west leg) in the City of Winnipeg</w:t>
+              <w:t>To impose local improvement taxes for the cost of installing a 20.5 feet wide grass boulevard on the south side and on the north side of Perfanick Drive from the east limit of Concordia Avenue to the east limit of Golis Bay (west leg) in the City of Winnipeg</w:t>
             </w:r>
           </w:p>
         </w:tc>
@@ -5933,43 +5609,7 @@
                 <w:sz w:val="20"/>
                 <w:lang w:val="en-CA"/>
               </w:rPr>
-              <w:t xml:space="preserve">To impose local improvement taxes for the cost of installing a 20.5 feet wide grass boulevard on the west side of Rue St. Joseph from the south limit of Rue </w:t>
-            </w:r>
-            <w:proofErr w:type="spellStart"/>
-            <w:r>
-              <w:rPr>
-                <w:rFonts w:ascii="Times New Roman" w:hAnsi="Times New Roman"/>
-                <w:sz w:val="20"/>
-                <w:lang w:val="en-CA"/>
-              </w:rPr>
-              <w:t>Messager</w:t>
-            </w:r>
-            <w:proofErr w:type="spellEnd"/>
-            <w:r>
-              <w:rPr>
-                <w:rFonts w:ascii="Times New Roman" w:hAnsi="Times New Roman"/>
-                <w:sz w:val="20"/>
-                <w:lang w:val="en-CA"/>
-              </w:rPr>
-              <w:t xml:space="preserve"> to a point approximately 174 feet south of Rue </w:t>
-            </w:r>
-            <w:proofErr w:type="spellStart"/>
-            <w:r>
-              <w:rPr>
-                <w:rFonts w:ascii="Times New Roman" w:hAnsi="Times New Roman"/>
-                <w:sz w:val="20"/>
-                <w:lang w:val="en-CA"/>
-              </w:rPr>
-              <w:t>Messager</w:t>
-            </w:r>
-            <w:proofErr w:type="spellEnd"/>
-            <w:r>
-              <w:rPr>
-                <w:rFonts w:ascii="Times New Roman" w:hAnsi="Times New Roman"/>
-                <w:sz w:val="20"/>
-                <w:lang w:val="en-CA"/>
-              </w:rPr>
-              <w:t xml:space="preserve"> in the City of Winnipeg</w:t>
+              <w:t>To impose local improvement taxes for the cost of installing a 20.5 feet wide grass boulevard on the west side of Rue St. Joseph from the south limit of Rue Messager to a point approximately 174 feet south of Rue Messager in the City of Winnipeg</w:t>
             </w:r>
           </w:p>
         </w:tc>
@@ -6049,43 +5689,7 @@
                 <w:sz w:val="20"/>
                 <w:lang w:val="en-CA"/>
               </w:rPr>
-              <w:t xml:space="preserve">To impose local improvement taxes for the cost of installing boulevard trees on Rue </w:t>
-            </w:r>
-            <w:proofErr w:type="spellStart"/>
-            <w:r>
-              <w:rPr>
-                <w:rFonts w:ascii="Times New Roman" w:hAnsi="Times New Roman"/>
-                <w:sz w:val="20"/>
-                <w:lang w:val="en-CA"/>
-              </w:rPr>
-              <w:t>Messager</w:t>
-            </w:r>
-            <w:proofErr w:type="spellEnd"/>
-            <w:r>
-              <w:rPr>
-                <w:rFonts w:ascii="Times New Roman" w:hAnsi="Times New Roman"/>
-                <w:sz w:val="20"/>
-                <w:lang w:val="en-CA"/>
-              </w:rPr>
-              <w:t xml:space="preserve"> from Ave </w:t>
-            </w:r>
-            <w:proofErr w:type="spellStart"/>
-            <w:r>
-              <w:rPr>
-                <w:rFonts w:ascii="Times New Roman" w:hAnsi="Times New Roman"/>
-                <w:sz w:val="20"/>
-                <w:lang w:val="en-CA"/>
-              </w:rPr>
-              <w:t>Tache</w:t>
-            </w:r>
-            <w:proofErr w:type="spellEnd"/>
-            <w:r>
-              <w:rPr>
-                <w:rFonts w:ascii="Times New Roman" w:hAnsi="Times New Roman"/>
-                <w:sz w:val="20"/>
-                <w:lang w:val="en-CA"/>
-              </w:rPr>
-              <w:t xml:space="preserve"> to Rue St. Joseph in the City of Winnipeg</w:t>
+              <w:t>To impose local improvement taxes for the cost of installing boulevard trees on Rue Messager from Ave Tache to Rue St. Joseph in the City of Winnipeg</w:t>
             </w:r>
           </w:p>
         </w:tc>
@@ -6167,39 +5771,7 @@
                 <w:rFonts w:ascii="Times New Roman" w:hAnsi="Times New Roman"/>
                 <w:sz w:val="20"/>
               </w:rPr>
-              <w:t xml:space="preserve">o amend Winnipeg Zoning By-law No. 200/2006 to rezone land located at 2074 De </w:t>
-            </w:r>
-            <w:proofErr w:type="spellStart"/>
-            <w:r>
-              <w:rPr>
-                <w:rFonts w:ascii="Times New Roman" w:hAnsi="Times New Roman"/>
-                <w:sz w:val="20"/>
-              </w:rPr>
-              <w:t>Vries</w:t>
-            </w:r>
-            <w:proofErr w:type="spellEnd"/>
-            <w:r>
-              <w:rPr>
-                <w:rFonts w:ascii="Times New Roman" w:hAnsi="Times New Roman"/>
-                <w:sz w:val="20"/>
-              </w:rPr>
-              <w:t xml:space="preserve"> Avenue in the East </w:t>
-            </w:r>
-            <w:proofErr w:type="spellStart"/>
-            <w:r>
-              <w:rPr>
-                <w:rFonts w:ascii="Times New Roman" w:hAnsi="Times New Roman"/>
-                <w:sz w:val="20"/>
-              </w:rPr>
-              <w:t>Kildonan-Transcona</w:t>
-            </w:r>
-            <w:proofErr w:type="spellEnd"/>
-            <w:r>
-              <w:rPr>
-                <w:rFonts w:ascii="Times New Roman" w:hAnsi="Times New Roman"/>
-                <w:sz w:val="20"/>
-              </w:rPr>
-              <w:t xml:space="preserve"> Community</w:t>
+              <w:t>o amend Winnipeg Zoning By-law No. 200/2006 to rezone land located at 2074 De Vries Avenue in the East Kildonan-Transcona Community</w:t>
             </w:r>
             <w:r>
               <w:rPr>
@@ -6286,39 +5858,7 @@
                 <w:rFonts w:ascii="Times New Roman" w:hAnsi="Times New Roman"/>
                 <w:sz w:val="20"/>
               </w:rPr>
-              <w:t xml:space="preserve">o approve a plan of subdivision and amend Winnipeg Zoning By-law No. 200/2006 to rezone land located at the Northwest and Northeast Corner of Philip Lee Drive and </w:t>
-            </w:r>
-            <w:proofErr w:type="spellStart"/>
-            <w:r>
-              <w:rPr>
-                <w:rFonts w:ascii="Times New Roman" w:hAnsi="Times New Roman"/>
-                <w:sz w:val="20"/>
-              </w:rPr>
-              <w:t>Ravelston</w:t>
-            </w:r>
-            <w:proofErr w:type="spellEnd"/>
-            <w:r>
-              <w:rPr>
-                <w:rFonts w:ascii="Times New Roman" w:hAnsi="Times New Roman"/>
-                <w:sz w:val="20"/>
-              </w:rPr>
-              <w:t xml:space="preserve"> Avenue West in the East </w:t>
-            </w:r>
-            <w:proofErr w:type="spellStart"/>
-            <w:r>
-              <w:rPr>
-                <w:rFonts w:ascii="Times New Roman" w:hAnsi="Times New Roman"/>
-                <w:sz w:val="20"/>
-              </w:rPr>
-              <w:t>Kildonan-Transcona</w:t>
-            </w:r>
-            <w:proofErr w:type="spellEnd"/>
-            <w:r>
-              <w:rPr>
-                <w:rFonts w:ascii="Times New Roman" w:hAnsi="Times New Roman"/>
-                <w:sz w:val="20"/>
-              </w:rPr>
-              <w:t xml:space="preserve"> Community</w:t>
+              <w:t>o approve a plan of subdivision and amend Winnipeg Zoning By-law No. 200/2006 to rezone land located at the Northwest and Northeast Corner of Philip Lee Drive and Ravelston Avenue West in the East Kildonan-Transcona Community</w:t>
             </w:r>
             <w:r>
               <w:rPr>
@@ -6405,39 +5945,7 @@
                 <w:rFonts w:ascii="Times New Roman" w:hAnsi="Times New Roman"/>
                 <w:sz w:val="20"/>
               </w:rPr>
-              <w:t xml:space="preserve">o approve a plan of subdivision for land located at Edmund Gale Drive North of George </w:t>
-            </w:r>
-            <w:proofErr w:type="spellStart"/>
-            <w:r>
-              <w:rPr>
-                <w:rFonts w:ascii="Times New Roman" w:hAnsi="Times New Roman"/>
-                <w:sz w:val="20"/>
-              </w:rPr>
-              <w:t>Reshaur</w:t>
-            </w:r>
-            <w:proofErr w:type="spellEnd"/>
-            <w:r>
-              <w:rPr>
-                <w:rFonts w:ascii="Times New Roman" w:hAnsi="Times New Roman"/>
-                <w:sz w:val="20"/>
-              </w:rPr>
-              <w:t xml:space="preserve"> Bay Intersection in the East </w:t>
-            </w:r>
-            <w:proofErr w:type="spellStart"/>
-            <w:r>
-              <w:rPr>
-                <w:rFonts w:ascii="Times New Roman" w:hAnsi="Times New Roman"/>
-                <w:sz w:val="20"/>
-              </w:rPr>
-              <w:t>Kildonan-Transcona</w:t>
-            </w:r>
-            <w:proofErr w:type="spellEnd"/>
-            <w:r>
-              <w:rPr>
-                <w:rFonts w:ascii="Times New Roman" w:hAnsi="Times New Roman"/>
-                <w:sz w:val="20"/>
-              </w:rPr>
-              <w:t xml:space="preserve"> Community</w:t>
+              <w:t>o approve a plan of subdivision for land located at Edmund Gale Drive North of George Reshaur Bay Intersection in the East Kildonan-Transcona Community</w:t>
             </w:r>
             <w:r>
               <w:rPr>
@@ -9642,7 +9150,7 @@
       </w:pPr>
     </w:p>
     <w:sectPr>
-      <w:headerReference w:type="default" r:id="rId9"/>
+      <w:headerReference w:type="default" r:id="rId8"/>
       <w:pgSz w:w="12240" w:h="15840" w:code="1"/>
       <w:pgMar w:top="720" w:right="720" w:bottom="720" w:left="720" w:header="720" w:footer="720" w:gutter="0"/>
       <w:cols w:space="720"/>
@@ -9652,7 +9160,7 @@
 </file>
 
 <file path=word/endnotes.xml><?xml version="1.0" encoding="utf-8"?>
-<w:endnotes xmlns:wpc="http://schemas.microsoft.com/office/word/2010/wordprocessingCanvas" xmlns:mc="http://schemas.openxmlformats.org/markup-compatibility/2006" xmlns:o="urn:schemas-microsoft-com:office:office" xmlns:r="http://schemas.openxmlformats.org/officeDocument/2006/relationships" xmlns:m="http://schemas.openxmlformats.org/officeDocument/2006/math" xmlns:v="urn:schemas-microsoft-com:vml" xmlns:wp14="http://schemas.microsoft.com/office/word/2010/wordprocessingDrawing" xmlns:wp="http://schemas.openxmlformats.org/drawingml/2006/wordprocessingDrawing" xmlns:w10="urn:schemas-microsoft-com:office:word" xmlns:w="http://schemas.openxmlformats.org/wordprocessingml/2006/main" xmlns:w14="http://schemas.microsoft.com/office/word/2010/wordml" xmlns:wpg="http://schemas.microsoft.com/office/word/2010/wordprocessingGroup" xmlns:wpi="http://schemas.microsoft.com/office/word/2010/wordprocessingInk" xmlns:wne="http://schemas.microsoft.com/office/word/2006/wordml" xmlns:wps="http://schemas.microsoft.com/office/word/2010/wordprocessingShape" mc:Ignorable="w14 wp14">
+<w:endnotes xmlns:wpc="http://schemas.microsoft.com/office/word/2010/wordprocessingCanvas" xmlns:mo="http://schemas.microsoft.com/office/mac/office/2008/main" xmlns:mc="http://schemas.openxmlformats.org/markup-compatibility/2006" xmlns:mv="urn:schemas-microsoft-com:mac:vml" xmlns:o="urn:schemas-microsoft-com:office:office" xmlns:r="http://schemas.openxmlformats.org/officeDocument/2006/relationships" xmlns:m="http://schemas.openxmlformats.org/officeDocument/2006/math" xmlns:v="urn:schemas-microsoft-com:vml" xmlns:wp14="http://schemas.microsoft.com/office/word/2010/wordprocessingDrawing" xmlns:wp="http://schemas.openxmlformats.org/drawingml/2006/wordprocessingDrawing" xmlns:w10="urn:schemas-microsoft-com:office:word" xmlns:w="http://schemas.openxmlformats.org/wordprocessingml/2006/main" xmlns:w14="http://schemas.microsoft.com/office/word/2010/wordml" xmlns:w15="http://schemas.microsoft.com/office/word/2012/wordml" xmlns:wpg="http://schemas.microsoft.com/office/word/2010/wordprocessingGroup" xmlns:wpi="http://schemas.microsoft.com/office/word/2010/wordprocessingInk" xmlns:wne="http://schemas.microsoft.com/office/word/2006/wordml" xmlns:wps="http://schemas.microsoft.com/office/word/2010/wordprocessingShape" mc:Ignorable="w14 w15 wp14">
   <w:endnote w:type="separator" w:id="-1">
     <w:p>
       <w:r>
@@ -9671,7 +9179,7 @@
 </file>
 
 <file path=word/footnotes.xml><?xml version="1.0" encoding="utf-8"?>
-<w:footnotes xmlns:wpc="http://schemas.microsoft.com/office/word/2010/wordprocessingCanvas" xmlns:mc="http://schemas.openxmlformats.org/markup-compatibility/2006" xmlns:o="urn:schemas-microsoft-com:office:office" xmlns:r="http://schemas.openxmlformats.org/officeDocument/2006/relationships" xmlns:m="http://schemas.openxmlformats.org/officeDocument/2006/math" xmlns:v="urn:schemas-microsoft-com:vml" xmlns:wp14="http://schemas.microsoft.com/office/word/2010/wordprocessingDrawing" xmlns:wp="http://schemas.openxmlformats.org/drawingml/2006/wordprocessingDrawing" xmlns:w10="urn:schemas-microsoft-com:office:word" xmlns:w="http://schemas.openxmlformats.org/wordprocessingml/2006/main" xmlns:w14="http://schemas.microsoft.com/office/word/2010/wordml" xmlns:wpg="http://schemas.microsoft.com/office/word/2010/wordprocessingGroup" xmlns:wpi="http://schemas.microsoft.com/office/word/2010/wordprocessingInk" xmlns:wne="http://schemas.microsoft.com/office/word/2006/wordml" xmlns:wps="http://schemas.microsoft.com/office/word/2010/wordprocessingShape" mc:Ignorable="w14 wp14">
+<w:footnotes xmlns:wpc="http://schemas.microsoft.com/office/word/2010/wordprocessingCanvas" xmlns:mo="http://schemas.microsoft.com/office/mac/office/2008/main" xmlns:mc="http://schemas.openxmlformats.org/markup-compatibility/2006" xmlns:mv="urn:schemas-microsoft-com:mac:vml" xmlns:o="urn:schemas-microsoft-com:office:office" xmlns:r="http://schemas.openxmlformats.org/officeDocument/2006/relationships" xmlns:m="http://schemas.openxmlformats.org/officeDocument/2006/math" xmlns:v="urn:schemas-microsoft-com:vml" xmlns:wp14="http://schemas.microsoft.com/office/word/2010/wordprocessingDrawing" xmlns:wp="http://schemas.openxmlformats.org/drawingml/2006/wordprocessingDrawing" xmlns:w10="urn:schemas-microsoft-com:office:word" xmlns:w="http://schemas.openxmlformats.org/wordprocessingml/2006/main" xmlns:w14="http://schemas.microsoft.com/office/word/2010/wordml" xmlns:w15="http://schemas.microsoft.com/office/word/2012/wordml" xmlns:wpg="http://schemas.microsoft.com/office/word/2010/wordprocessingGroup" xmlns:wpi="http://schemas.microsoft.com/office/word/2010/wordprocessingInk" xmlns:wne="http://schemas.microsoft.com/office/word/2006/wordml" xmlns:wps="http://schemas.microsoft.com/office/word/2010/wordprocessingShape" mc:Ignorable="w14 w15 wp14">
   <w:footnote w:type="separator" w:id="-1">
     <w:p>
       <w:r>
@@ -9690,7 +9198,7 @@
 </file>
 
 <file path=word/header1.xml><?xml version="1.0" encoding="utf-8"?>
-<w:hdr xmlns:wpc="http://schemas.microsoft.com/office/word/2010/wordprocessingCanvas" xmlns:mc="http://schemas.openxmlformats.org/markup-compatibility/2006" xmlns:o="urn:schemas-microsoft-com:office:office" xmlns:r="http://schemas.openxmlformats.org/officeDocument/2006/relationships" xmlns:m="http://schemas.openxmlformats.org/officeDocument/2006/math" xmlns:v="urn:schemas-microsoft-com:vml" xmlns:wp14="http://schemas.microsoft.com/office/word/2010/wordprocessingDrawing" xmlns:wp="http://schemas.openxmlformats.org/drawingml/2006/wordprocessingDrawing" xmlns:w10="urn:schemas-microsoft-com:office:word" xmlns:w="http://schemas.openxmlformats.org/wordprocessingml/2006/main" xmlns:w14="http://schemas.microsoft.com/office/word/2010/wordml" xmlns:wpg="http://schemas.microsoft.com/office/word/2010/wordprocessingGroup" xmlns:wpi="http://schemas.microsoft.com/office/word/2010/wordprocessingInk" xmlns:wne="http://schemas.microsoft.com/office/word/2006/wordml" xmlns:wps="http://schemas.microsoft.com/office/word/2010/wordprocessingShape" mc:Ignorable="w14 wp14">
+<w:hdr xmlns:wpc="http://schemas.microsoft.com/office/word/2010/wordprocessingCanvas" xmlns:mo="http://schemas.microsoft.com/office/mac/office/2008/main" xmlns:mc="http://schemas.openxmlformats.org/markup-compatibility/2006" xmlns:mv="urn:schemas-microsoft-com:mac:vml" xmlns:o="urn:schemas-microsoft-com:office:office" xmlns:r="http://schemas.openxmlformats.org/officeDocument/2006/relationships" xmlns:m="http://schemas.openxmlformats.org/officeDocument/2006/math" xmlns:v="urn:schemas-microsoft-com:vml" xmlns:wp14="http://schemas.microsoft.com/office/word/2010/wordprocessingDrawing" xmlns:wp="http://schemas.openxmlformats.org/drawingml/2006/wordprocessingDrawing" xmlns:w10="urn:schemas-microsoft-com:office:word" xmlns:w="http://schemas.openxmlformats.org/wordprocessingml/2006/main" xmlns:w14="http://schemas.microsoft.com/office/word/2010/wordml" xmlns:w15="http://schemas.microsoft.com/office/word/2012/wordml" xmlns:wpg="http://schemas.microsoft.com/office/word/2010/wordprocessingGroup" xmlns:wpi="http://schemas.microsoft.com/office/word/2010/wordprocessingInk" xmlns:wne="http://schemas.microsoft.com/office/word/2006/wordml" xmlns:wps="http://schemas.microsoft.com/office/word/2010/wordprocessingShape" mc:Ignorable="w14 w15 wp14">
   <w:p>
     <w:pPr>
       <w:pStyle w:val="Header"/>
@@ -9746,7 +9254,7 @@
 </file>
 
 <file path=word/numbering.xml><?xml version="1.0" encoding="utf-8"?>
-<w:numbering xmlns:wpc="http://schemas.microsoft.com/office/word/2010/wordprocessingCanvas" xmlns:mc="http://schemas.openxmlformats.org/markup-compatibility/2006" xmlns:o="urn:schemas-microsoft-com:office:office" xmlns:r="http://schemas.openxmlformats.org/officeDocument/2006/relationships" xmlns:m="http://schemas.openxmlformats.org/officeDocument/2006/math" xmlns:v="urn:schemas-microsoft-com:vml" xmlns:wp14="http://schemas.microsoft.com/office/word/2010/wordprocessingDrawing" xmlns:wp="http://schemas.openxmlformats.org/drawingml/2006/wordprocessingDrawing" xmlns:w10="urn:schemas-microsoft-com:office:word" xmlns:w="http://schemas.openxmlformats.org/wordprocessingml/2006/main" xmlns:w14="http://schemas.microsoft.com/office/word/2010/wordml" xmlns:wpg="http://schemas.microsoft.com/office/word/2010/wordprocessingGroup" xmlns:wpi="http://schemas.microsoft.com/office/word/2010/wordprocessingInk" xmlns:wne="http://schemas.microsoft.com/office/word/2006/wordml" xmlns:wps="http://schemas.microsoft.com/office/word/2010/wordprocessingShape" mc:Ignorable="w14 wp14">
+<w:numbering xmlns:wpc="http://schemas.microsoft.com/office/word/2010/wordprocessingCanvas" xmlns:mo="http://schemas.microsoft.com/office/mac/office/2008/main" xmlns:mc="http://schemas.openxmlformats.org/markup-compatibility/2006" xmlns:mv="urn:schemas-microsoft-com:mac:vml" xmlns:o="urn:schemas-microsoft-com:office:office" xmlns:r="http://schemas.openxmlformats.org/officeDocument/2006/relationships" xmlns:m="http://schemas.openxmlformats.org/officeDocument/2006/math" xmlns:v="urn:schemas-microsoft-com:vml" xmlns:wp14="http://schemas.microsoft.com/office/word/2010/wordprocessingDrawing" xmlns:wp="http://schemas.openxmlformats.org/drawingml/2006/wordprocessingDrawing" xmlns:w10="urn:schemas-microsoft-com:office:word" xmlns:w="http://schemas.openxmlformats.org/wordprocessingml/2006/main" xmlns:w14="http://schemas.microsoft.com/office/word/2010/wordml" xmlns:w15="http://schemas.microsoft.com/office/word/2012/wordml" xmlns:wpg="http://schemas.microsoft.com/office/word/2010/wordprocessingGroup" xmlns:wpi="http://schemas.microsoft.com/office/word/2010/wordprocessingInk" xmlns:wne="http://schemas.microsoft.com/office/word/2006/wordml" xmlns:wps="http://schemas.microsoft.com/office/word/2010/wordprocessingShape" mc:Ignorable="w14 w15 wp14">
   <w:abstractNum w:abstractNumId="0">
     <w:nsid w:val="FFFFFF1D"/>
     <w:multiLevelType w:val="multilevel"/>
@@ -11842,7 +11350,7 @@
 </file>
 
 <file path=word/styles.xml><?xml version="1.0" encoding="utf-8"?>
-<w:styles xmlns:mc="http://schemas.openxmlformats.org/markup-compatibility/2006" xmlns:r="http://schemas.openxmlformats.org/officeDocument/2006/relationships" xmlns:w="http://schemas.openxmlformats.org/wordprocessingml/2006/main" xmlns:w14="http://schemas.microsoft.com/office/word/2010/wordml" mc:Ignorable="w14">
+<w:styles xmlns:mc="http://schemas.openxmlformats.org/markup-compatibility/2006" xmlns:r="http://schemas.openxmlformats.org/officeDocument/2006/relationships" xmlns:w="http://schemas.openxmlformats.org/wordprocessingml/2006/main" xmlns:w14="http://schemas.microsoft.com/office/word/2010/wordml" xmlns:w15="http://schemas.microsoft.com/office/word/2012/wordml" mc:Ignorable="w14 w15">
   <w:docDefaults>
     <w:rPrDefault>
       <w:rPr>
@@ -11852,7 +11360,7 @@
     </w:rPrDefault>
     <w:pPrDefault/>
   </w:docDefaults>
-  <w:latentStyles w:defLockedState="0" w:defUIPriority="0" w:defSemiHidden="0" w:defUnhideWhenUsed="0" w:defQFormat="0" w:count="267">
+  <w:latentStyles w:defLockedState="0" w:defUIPriority="0" w:defSemiHidden="0" w:defUnhideWhenUsed="0" w:defQFormat="0" w:count="382">
     <w:lsdException w:name="Normal" w:qFormat="1"/>
     <w:lsdException w:name="heading 1" w:qFormat="1"/>
     <w:lsdException w:name="heading 2" w:qFormat="1"/>
@@ -11863,12 +11371,91 @@
     <w:lsdException w:name="heading 7" w:semiHidden="1" w:unhideWhenUsed="1" w:qFormat="1"/>
     <w:lsdException w:name="heading 8" w:semiHidden="1" w:unhideWhenUsed="1" w:qFormat="1"/>
     <w:lsdException w:name="heading 9" w:semiHidden="1" w:unhideWhenUsed="1" w:qFormat="1"/>
+    <w:lsdException w:name="index 1" w:semiHidden="1" w:unhideWhenUsed="1"/>
+    <w:lsdException w:name="index 2" w:semiHidden="1" w:unhideWhenUsed="1"/>
+    <w:lsdException w:name="index 3" w:semiHidden="1" w:unhideWhenUsed="1"/>
+    <w:lsdException w:name="index 4" w:semiHidden="1" w:unhideWhenUsed="1"/>
+    <w:lsdException w:name="index 5" w:semiHidden="1" w:unhideWhenUsed="1"/>
+    <w:lsdException w:name="index 6" w:semiHidden="1" w:unhideWhenUsed="1"/>
+    <w:lsdException w:name="index 7" w:semiHidden="1" w:unhideWhenUsed="1"/>
+    <w:lsdException w:name="index 8" w:semiHidden="1" w:unhideWhenUsed="1"/>
+    <w:lsdException w:name="index 9" w:semiHidden="1" w:unhideWhenUsed="1"/>
+    <w:lsdException w:name="toc 1" w:semiHidden="1" w:unhideWhenUsed="1"/>
+    <w:lsdException w:name="toc 2" w:semiHidden="1" w:unhideWhenUsed="1"/>
+    <w:lsdException w:name="toc 3" w:semiHidden="1" w:unhideWhenUsed="1"/>
+    <w:lsdException w:name="toc 4" w:semiHidden="1" w:unhideWhenUsed="1"/>
+    <w:lsdException w:name="toc 5" w:semiHidden="1" w:unhideWhenUsed="1"/>
+    <w:lsdException w:name="toc 6" w:semiHidden="1" w:unhideWhenUsed="1"/>
+    <w:lsdException w:name="toc 7" w:semiHidden="1" w:unhideWhenUsed="1"/>
+    <w:lsdException w:name="toc 8" w:semiHidden="1" w:unhideWhenUsed="1"/>
+    <w:lsdException w:name="toc 9" w:semiHidden="1" w:unhideWhenUsed="1"/>
+    <w:lsdException w:name="Normal Indent" w:semiHidden="1" w:unhideWhenUsed="1"/>
+    <w:lsdException w:name="footnote text" w:semiHidden="1" w:unhideWhenUsed="1"/>
+    <w:lsdException w:name="annotation text" w:semiHidden="1" w:unhideWhenUsed="1"/>
+    <w:lsdException w:name="header" w:semiHidden="1" w:unhideWhenUsed="1"/>
+    <w:lsdException w:name="footer" w:semiHidden="1" w:unhideWhenUsed="1"/>
+    <w:lsdException w:name="index heading" w:semiHidden="1" w:unhideWhenUsed="1"/>
     <w:lsdException w:name="caption" w:semiHidden="1" w:unhideWhenUsed="1" w:qFormat="1"/>
+    <w:lsdException w:name="table of figures" w:semiHidden="1" w:unhideWhenUsed="1"/>
+    <w:lsdException w:name="envelope address" w:semiHidden="1" w:unhideWhenUsed="1"/>
+    <w:lsdException w:name="envelope return" w:semiHidden="1" w:unhideWhenUsed="1"/>
+    <w:lsdException w:name="footnote reference" w:semiHidden="1" w:unhideWhenUsed="1"/>
+    <w:lsdException w:name="annotation reference" w:semiHidden="1" w:unhideWhenUsed="1"/>
+    <w:lsdException w:name="line number" w:semiHidden="1" w:unhideWhenUsed="1"/>
+    <w:lsdException w:name="page number" w:semiHidden="1" w:unhideWhenUsed="1"/>
+    <w:lsdException w:name="endnote reference" w:semiHidden="1" w:unhideWhenUsed="1"/>
+    <w:lsdException w:name="endnote text" w:semiHidden="1" w:unhideWhenUsed="1"/>
+    <w:lsdException w:name="table of authorities" w:semiHidden="1" w:unhideWhenUsed="1"/>
+    <w:lsdException w:name="macro" w:semiHidden="1" w:unhideWhenUsed="1"/>
+    <w:lsdException w:name="toa heading" w:semiHidden="1" w:unhideWhenUsed="1"/>
+    <w:lsdException w:name="List Bullet" w:semiHidden="1" w:unhideWhenUsed="1"/>
+    <w:lsdException w:name="List Number" w:semiHidden="1" w:unhideWhenUsed="1"/>
+    <w:lsdException w:name="List Number 5" w:semiHidden="1" w:unhideWhenUsed="1"/>
     <w:lsdException w:name="Title" w:qFormat="1"/>
+    <w:lsdException w:name="Closing" w:semiHidden="1" w:unhideWhenUsed="1"/>
+    <w:lsdException w:name="Signature" w:semiHidden="1" w:unhideWhenUsed="1"/>
+    <w:lsdException w:name="Default Paragraph Font" w:semiHidden="1" w:unhideWhenUsed="1"/>
+    <w:lsdException w:name="Body Text" w:semiHidden="1" w:unhideWhenUsed="1"/>
+    <w:lsdException w:name="Body Text Indent" w:semiHidden="1" w:unhideWhenUsed="1"/>
+    <w:lsdException w:name="List Continue" w:semiHidden="1" w:unhideWhenUsed="1"/>
+    <w:lsdException w:name="List Continue 2" w:semiHidden="1" w:unhideWhenUsed="1"/>
+    <w:lsdException w:name="List Continue 3" w:semiHidden="1" w:unhideWhenUsed="1"/>
+    <w:lsdException w:name="List Continue 4" w:semiHidden="1" w:unhideWhenUsed="1"/>
+    <w:lsdException w:name="List Continue 5" w:semiHidden="1" w:unhideWhenUsed="1"/>
+    <w:lsdException w:name="Message Header" w:semiHidden="1" w:unhideWhenUsed="1"/>
     <w:lsdException w:name="Subtitle" w:qFormat="1"/>
+    <w:lsdException w:name="Salutation" w:semiHidden="1" w:unhideWhenUsed="1"/>
+    <w:lsdException w:name="Date" w:semiHidden="1" w:unhideWhenUsed="1"/>
+    <w:lsdException w:name="Body Text First Indent" w:semiHidden="1" w:unhideWhenUsed="1"/>
+    <w:lsdException w:name="Body Text First Indent 2" w:semiHidden="1" w:unhideWhenUsed="1"/>
+    <w:lsdException w:name="Note Heading" w:semiHidden="1" w:unhideWhenUsed="1"/>
+    <w:lsdException w:name="Body Text 2" w:semiHidden="1" w:unhideWhenUsed="1"/>
+    <w:lsdException w:name="Hyperlink" w:semiHidden="1" w:unhideWhenUsed="1"/>
+    <w:lsdException w:name="FollowedHyperlink" w:semiHidden="1" w:unhideWhenUsed="1"/>
     <w:lsdException w:name="Strong" w:qFormat="1"/>
     <w:lsdException w:name="Emphasis" w:qFormat="1"/>
+    <w:lsdException w:name="Document Map" w:semiHidden="1" w:unhideWhenUsed="1"/>
+    <w:lsdException w:name="Plain Text" w:semiHidden="1" w:unhideWhenUsed="1"/>
+    <w:lsdException w:name="E-mail Signature" w:semiHidden="1" w:unhideWhenUsed="1"/>
+    <w:lsdException w:name="HTML Top of Form" w:semiHidden="1" w:unhideWhenUsed="1"/>
+    <w:lsdException w:name="HTML Bottom of Form" w:semiHidden="1" w:unhideWhenUsed="1"/>
+    <w:lsdException w:name="Normal (Web)" w:semiHidden="1" w:unhideWhenUsed="1"/>
+    <w:lsdException w:name="HTML Acronym" w:semiHidden="1" w:unhideWhenUsed="1"/>
+    <w:lsdException w:name="HTML Address" w:semiHidden="1" w:unhideWhenUsed="1"/>
+    <w:lsdException w:name="HTML Cite" w:semiHidden="1" w:unhideWhenUsed="1"/>
+    <w:lsdException w:name="HTML Code" w:semiHidden="1" w:unhideWhenUsed="1"/>
+    <w:lsdException w:name="HTML Definition" w:semiHidden="1" w:unhideWhenUsed="1"/>
+    <w:lsdException w:name="HTML Keyboard" w:semiHidden="1" w:unhideWhenUsed="1"/>
+    <w:lsdException w:name="HTML Preformatted" w:semiHidden="1" w:unhideWhenUsed="1"/>
+    <w:lsdException w:name="HTML Sample" w:semiHidden="1" w:unhideWhenUsed="1"/>
+    <w:lsdException w:name="HTML Typewriter" w:semiHidden="1" w:unhideWhenUsed="1"/>
+    <w:lsdException w:name="HTML Variable" w:semiHidden="1" w:unhideWhenUsed="1"/>
     <w:lsdException w:name="Normal Table" w:semiHidden="1" w:unhideWhenUsed="1"/>
+    <w:lsdException w:name="annotation subject" w:semiHidden="1" w:unhideWhenUsed="1"/>
+    <w:lsdException w:name="No List" w:semiHidden="1" w:unhideWhenUsed="1"/>
+    <w:lsdException w:name="Outline List 1" w:semiHidden="1" w:unhideWhenUsed="1"/>
+    <w:lsdException w:name="Outline List 2" w:semiHidden="1" w:unhideWhenUsed="1"/>
+    <w:lsdException w:name="Outline List 3" w:semiHidden="1" w:unhideWhenUsed="1"/>
     <w:lsdException w:name="Table Simple 1" w:semiHidden="1" w:unhideWhenUsed="1"/>
     <w:lsdException w:name="Table Simple 2" w:semiHidden="1" w:unhideWhenUsed="1"/>
     <w:lsdException w:name="Table Simple 3" w:semiHidden="1" w:unhideWhenUsed="1"/>
@@ -11911,7 +11498,15 @@
     <w:lsdException w:name="Table Web 1" w:semiHidden="1" w:unhideWhenUsed="1"/>
     <w:lsdException w:name="Table Web 2" w:semiHidden="1" w:unhideWhenUsed="1"/>
     <w:lsdException w:name="Table Web 3" w:semiHidden="1" w:unhideWhenUsed="1"/>
+    <w:lsdException w:name="Balloon Text" w:semiHidden="1" w:unhideWhenUsed="1"/>
     <w:lsdException w:name="Table Theme" w:semiHidden="1" w:unhideWhenUsed="1"/>
+    <w:lsdException w:name="Note Level 1" w:semiHidden="1" w:unhideWhenUsed="1"/>
+    <w:lsdException w:name="Note Level 2" w:semiHidden="1" w:unhideWhenUsed="1"/>
+    <w:lsdException w:name="Note Level 3" w:semiHidden="1" w:unhideWhenUsed="1"/>
+    <w:lsdException w:name="Note Level 4" w:semiHidden="1" w:unhideWhenUsed="1"/>
+    <w:lsdException w:name="Note Level 5" w:semiHidden="1" w:unhideWhenUsed="1"/>
+    <w:lsdException w:name="Note Level 6" w:semiHidden="1" w:unhideWhenUsed="1"/>
+    <w:lsdException w:name="Note Level 7" w:semiHidden="1" w:unhideWhenUsed="1"/>
     <w:lsdException w:name="Placeholder Text" w:uiPriority="67"/>
     <w:lsdException w:name="No Spacing" w:uiPriority="68"/>
     <w:lsdException w:name="Light Shading" w:uiPriority="69"/>
@@ -11934,7 +11529,7 @@
     <w:lsdException w:name="Medium Shading 1 Accent 1" w:uiPriority="68"/>
     <w:lsdException w:name="Medium Shading 2 Accent 1" w:uiPriority="69"/>
     <w:lsdException w:name="Medium List 1 Accent 1" w:uiPriority="70"/>
-    <w:lsdException w:name="Revision" w:uiPriority="71"/>
+    <w:lsdException w:name="Revision" w:semiHidden="1" w:uiPriority="71"/>
     <w:lsdException w:name="List Paragraph" w:uiPriority="72"/>
     <w:lsdException w:name="Quote" w:uiPriority="73"/>
     <w:lsdException w:name="Intense Quote" w:uiPriority="60"/>
@@ -12023,377 +11618,112 @@
     <w:lsdException w:name="Book Title" w:uiPriority="33" w:qFormat="1"/>
     <w:lsdException w:name="Bibliography" w:semiHidden="1" w:uiPriority="37" w:unhideWhenUsed="1"/>
     <w:lsdException w:name="TOC Heading" w:semiHidden="1" w:uiPriority="39" w:unhideWhenUsed="1" w:qFormat="1"/>
-  </w:latentStyles>
-  <w:style w:type="paragraph" w:default="1" w:styleId="Normal">
-    <w:name w:val="Normal"/>
-    <w:qFormat/>
-    <w:rPr>
-      <w:rFonts w:ascii="CG Times" w:hAnsi="CG Times"/>
-      <w:sz w:val="24"/>
-    </w:rPr>
-  </w:style>
-  <w:style w:type="paragraph" w:styleId="Heading1">
-    <w:name w:val="heading 1"/>
-    <w:basedOn w:val="Normal"/>
-    <w:next w:val="Normal"/>
-    <w:qFormat/>
-    <w:pPr>
-      <w:keepNext/>
-      <w:tabs>
-        <w:tab w:val="left" w:pos="3600"/>
-      </w:tabs>
-      <w:ind w:left="270"/>
-      <w:outlineLvl w:val="0"/>
-    </w:pPr>
-    <w:rPr>
-      <w:b/>
-    </w:rPr>
-  </w:style>
-  <w:style w:type="paragraph" w:styleId="Heading2">
-    <w:name w:val="heading 2"/>
-    <w:basedOn w:val="Normal"/>
-    <w:next w:val="Normal"/>
-    <w:qFormat/>
-    <w:pPr>
-      <w:keepNext/>
-      <w:spacing w:before="60" w:after="60"/>
-      <w:ind w:left="-108"/>
-      <w:jc w:val="center"/>
-      <w:outlineLvl w:val="1"/>
-    </w:pPr>
-    <w:rPr>
-      <w:b/>
-      <w:sz w:val="20"/>
-    </w:rPr>
-  </w:style>
-  <w:style w:type="character" w:default="1" w:styleId="DefaultParagraphFont">
-    <w:name w:val="Default Paragraph Font"/>
-    <w:uiPriority w:val="1"/>
-    <w:semiHidden/>
-    <w:unhideWhenUsed/>
-  </w:style>
-  <w:style w:type="table" w:default="1" w:styleId="TableNormal">
-    <w:name w:val="Normal Table"/>
-    <w:uiPriority w:val="99"/>
-    <w:semiHidden/>
-    <w:unhideWhenUsed/>
-    <w:tblPr>
-      <w:tblInd w:w="0" w:type="dxa"/>
-      <w:tblCellMar>
-        <w:top w:w="0" w:type="dxa"/>
-        <w:left w:w="108" w:type="dxa"/>
-        <w:bottom w:w="0" w:type="dxa"/>
-        <w:right w:w="108" w:type="dxa"/>
-      </w:tblCellMar>
-    </w:tblPr>
-  </w:style>
-  <w:style w:type="numbering" w:default="1" w:styleId="NoList">
-    <w:name w:val="No List"/>
-    <w:uiPriority w:val="99"/>
-    <w:semiHidden/>
-    <w:unhideWhenUsed/>
-  </w:style>
-  <w:style w:type="paragraph" w:styleId="Header">
-    <w:name w:val="header"/>
-    <w:basedOn w:val="Normal"/>
-    <w:pPr>
-      <w:tabs>
-        <w:tab w:val="center" w:pos="4320"/>
-        <w:tab w:val="right" w:pos="8640"/>
-      </w:tabs>
-    </w:pPr>
-  </w:style>
-  <w:style w:type="paragraph" w:styleId="Footer">
-    <w:name w:val="footer"/>
-    <w:basedOn w:val="Normal"/>
-    <w:pPr>
-      <w:tabs>
-        <w:tab w:val="center" w:pos="4320"/>
-        <w:tab w:val="right" w:pos="8640"/>
-      </w:tabs>
-    </w:pPr>
-  </w:style>
-  <w:style w:type="paragraph" w:styleId="TOC1">
-    <w:name w:val="toc 1"/>
-    <w:basedOn w:val="Normal"/>
-    <w:next w:val="Normal"/>
-    <w:autoRedefine/>
-    <w:semiHidden/>
-    <w:pPr>
-      <w:tabs>
-        <w:tab w:val="left" w:pos="1440"/>
-        <w:tab w:val="right" w:pos="10080"/>
-      </w:tabs>
-      <w:ind w:left="720" w:hanging="720"/>
-    </w:pPr>
-    <w:rPr>
-      <w:sz w:val="20"/>
-    </w:rPr>
-  </w:style>
-  <w:style w:type="paragraph" w:styleId="TOC2">
-    <w:name w:val="toc 2"/>
-    <w:basedOn w:val="Normal"/>
-    <w:next w:val="Normal"/>
-    <w:autoRedefine/>
-    <w:semiHidden/>
-    <w:pPr>
-      <w:tabs>
-        <w:tab w:val="left" w:pos="1440"/>
-        <w:tab w:val="right" w:leader="dot" w:pos="10800"/>
-      </w:tabs>
-      <w:ind w:left="720" w:hanging="720"/>
-      <w:jc w:val="right"/>
-    </w:pPr>
-    <w:rPr>
-      <w:noProof/>
-      <w:sz w:val="20"/>
-    </w:rPr>
-  </w:style>
-  <w:style w:type="paragraph" w:customStyle="1" w:styleId="By-laws">
-    <w:name w:val="By-laws"/>
-    <w:basedOn w:val="Normal"/>
-    <w:next w:val="Normal"/>
-    <w:rPr>
-      <w:lang w:val="en-CA"/>
-    </w:rPr>
-  </w:style>
-  <w:style w:type="character" w:styleId="Hyperlink">
-    <w:name w:val="Hyperlink"/>
-    <w:rsid w:val="00B92E9B"/>
-    <w:rPr>
-      <w:color w:val="0000FF"/>
-      <w:u w:val="single"/>
-    </w:rPr>
-  </w:style>
-  <w:style w:type="paragraph" w:styleId="BalloonText">
-    <w:name w:val="Balloon Text"/>
-    <w:basedOn w:val="Normal"/>
-    <w:link w:val="BalloonTextChar"/>
-    <w:rsid w:val="009D5CF5"/>
-    <w:rPr>
-      <w:rFonts w:ascii="Tahoma" w:hAnsi="Tahoma" w:cs="Tahoma"/>
-      <w:sz w:val="16"/>
-      <w:szCs w:val="16"/>
-    </w:rPr>
-  </w:style>
-  <w:style w:type="character" w:customStyle="1" w:styleId="BalloonTextChar">
-    <w:name w:val="Balloon Text Char"/>
-    <w:link w:val="BalloonText"/>
-    <w:rsid w:val="009D5CF5"/>
-    <w:rPr>
-      <w:rFonts w:ascii="Tahoma" w:hAnsi="Tahoma" w:cs="Tahoma"/>
-      <w:sz w:val="16"/>
-      <w:szCs w:val="16"/>
-      <w:lang w:val="en-US" w:eastAsia="en-US"/>
-    </w:rPr>
-  </w:style>
-  <w:style w:type="table" w:styleId="TableGrid">
-    <w:name w:val="Table Grid"/>
-    <w:basedOn w:val="TableNormal"/>
-    <w:rsid w:val="00D92187"/>
-    <w:tblPr>
-      <w:tblInd w:w="0" w:type="dxa"/>
-      <w:tblBorders>
-        <w:top w:val="single" w:sz="4" w:space="0" w:color="auto"/>
-        <w:left w:val="single" w:sz="4" w:space="0" w:color="auto"/>
-        <w:bottom w:val="single" w:sz="4" w:space="0" w:color="auto"/>
-        <w:right w:val="single" w:sz="4" w:space="0" w:color="auto"/>
-        <w:insideH w:val="single" w:sz="4" w:space="0" w:color="auto"/>
-        <w:insideV w:val="single" w:sz="4" w:space="0" w:color="auto"/>
-      </w:tblBorders>
-      <w:tblCellMar>
-        <w:top w:w="0" w:type="dxa"/>
-        <w:left w:w="108" w:type="dxa"/>
-        <w:bottom w:w="0" w:type="dxa"/>
-        <w:right w:w="108" w:type="dxa"/>
-      </w:tblCellMar>
-    </w:tblPr>
-  </w:style>
-</w:styles>
-</file>
-
-<file path=word/stylesWithEffects.xml><?xml version="1.0" encoding="utf-8"?>
-<w:styles xmlns:wpc="http://schemas.microsoft.com/office/word/2010/wordprocessingCanvas" xmlns:mc="http://schemas.openxmlformats.org/markup-compatibility/2006" xmlns:o="urn:schemas-microsoft-com:office:office" xmlns:r="http://schemas.openxmlformats.org/officeDocument/2006/relationships" xmlns:m="http://schemas.openxmlformats.org/officeDocument/2006/math" xmlns:v="urn:schemas-microsoft-com:vml" xmlns:wp14="http://schemas.microsoft.com/office/word/2010/wordprocessingDrawing" xmlns:wp="http://schemas.openxmlformats.org/drawingml/2006/wordprocessingDrawing" xmlns:w10="urn:schemas-microsoft-com:office:word" xmlns:w="http://schemas.openxmlformats.org/wordprocessingml/2006/main" xmlns:w14="http://schemas.microsoft.com/office/word/2010/wordml" xmlns:wpg="http://schemas.microsoft.com/office/word/2010/wordprocessingGroup" xmlns:wpi="http://schemas.microsoft.com/office/word/2010/wordprocessingInk" xmlns:wne="http://schemas.microsoft.com/office/word/2006/wordml" xmlns:wps="http://schemas.microsoft.com/office/word/2010/wordprocessingShape" mc:Ignorable="w14 wp14">
-  <w:docDefaults>
-    <w:rPrDefault>
-      <w:rPr>
-        <w:rFonts w:ascii="Times New Roman" w:eastAsia="Times New Roman" w:hAnsi="Times New Roman" w:cs="Times New Roman"/>
-        <w:lang w:val="en-US" w:eastAsia="en-US" w:bidi="ar-SA"/>
-      </w:rPr>
-    </w:rPrDefault>
-    <w:pPrDefault/>
-  </w:docDefaults>
-  <w:latentStyles w:defLockedState="0" w:defUIPriority="0" w:defSemiHidden="0" w:defUnhideWhenUsed="0" w:defQFormat="0" w:count="267">
-    <w:lsdException w:name="Normal" w:qFormat="1"/>
-    <w:lsdException w:name="heading 1" w:qFormat="1"/>
-    <w:lsdException w:name="heading 2" w:qFormat="1"/>
-    <w:lsdException w:name="heading 3" w:semiHidden="1" w:unhideWhenUsed="1" w:qFormat="1"/>
-    <w:lsdException w:name="heading 4" w:semiHidden="1" w:unhideWhenUsed="1" w:qFormat="1"/>
-    <w:lsdException w:name="heading 5" w:semiHidden="1" w:unhideWhenUsed="1" w:qFormat="1"/>
-    <w:lsdException w:name="heading 6" w:semiHidden="1" w:unhideWhenUsed="1" w:qFormat="1"/>
-    <w:lsdException w:name="heading 7" w:semiHidden="1" w:unhideWhenUsed="1" w:qFormat="1"/>
-    <w:lsdException w:name="heading 8" w:semiHidden="1" w:unhideWhenUsed="1" w:qFormat="1"/>
-    <w:lsdException w:name="heading 9" w:semiHidden="1" w:unhideWhenUsed="1" w:qFormat="1"/>
-    <w:lsdException w:name="caption" w:semiHidden="1" w:unhideWhenUsed="1" w:qFormat="1"/>
-    <w:lsdException w:name="Title" w:qFormat="1"/>
-    <w:lsdException w:name="Subtitle" w:qFormat="1"/>
-    <w:lsdException w:name="Strong" w:qFormat="1"/>
-    <w:lsdException w:name="Emphasis" w:qFormat="1"/>
-    <w:lsdException w:name="Normal Table" w:semiHidden="1" w:unhideWhenUsed="1"/>
-    <w:lsdException w:name="Table Simple 1" w:semiHidden="1" w:unhideWhenUsed="1"/>
-    <w:lsdException w:name="Table Simple 2" w:semiHidden="1" w:unhideWhenUsed="1"/>
-    <w:lsdException w:name="Table Simple 3" w:semiHidden="1" w:unhideWhenUsed="1"/>
-    <w:lsdException w:name="Table Classic 1" w:semiHidden="1" w:unhideWhenUsed="1"/>
-    <w:lsdException w:name="Table Classic 2" w:semiHidden="1" w:unhideWhenUsed="1"/>
-    <w:lsdException w:name="Table Classic 3" w:semiHidden="1" w:unhideWhenUsed="1"/>
-    <w:lsdException w:name="Table Classic 4" w:semiHidden="1" w:unhideWhenUsed="1"/>
-    <w:lsdException w:name="Table Colorful 1" w:semiHidden="1" w:unhideWhenUsed="1"/>
-    <w:lsdException w:name="Table Colorful 2" w:semiHidden="1" w:unhideWhenUsed="1"/>
-    <w:lsdException w:name="Table Colorful 3" w:semiHidden="1" w:unhideWhenUsed="1"/>
-    <w:lsdException w:name="Table Columns 1" w:semiHidden="1" w:unhideWhenUsed="1"/>
-    <w:lsdException w:name="Table Columns 2" w:semiHidden="1" w:unhideWhenUsed="1"/>
-    <w:lsdException w:name="Table Columns 3" w:semiHidden="1" w:unhideWhenUsed="1"/>
-    <w:lsdException w:name="Table Columns 4" w:semiHidden="1" w:unhideWhenUsed="1"/>
-    <w:lsdException w:name="Table Columns 5" w:semiHidden="1" w:unhideWhenUsed="1"/>
-    <w:lsdException w:name="Table Grid 1" w:semiHidden="1" w:unhideWhenUsed="1"/>
-    <w:lsdException w:name="Table Grid 2" w:semiHidden="1" w:unhideWhenUsed="1"/>
-    <w:lsdException w:name="Table Grid 3" w:semiHidden="1" w:unhideWhenUsed="1"/>
-    <w:lsdException w:name="Table Grid 4" w:semiHidden="1" w:unhideWhenUsed="1"/>
-    <w:lsdException w:name="Table Grid 5" w:semiHidden="1" w:unhideWhenUsed="1"/>
-    <w:lsdException w:name="Table Grid 6" w:semiHidden="1" w:unhideWhenUsed="1"/>
-    <w:lsdException w:name="Table Grid 7" w:semiHidden="1" w:unhideWhenUsed="1"/>
-    <w:lsdException w:name="Table Grid 8" w:semiHidden="1" w:unhideWhenUsed="1"/>
-    <w:lsdException w:name="Table List 1" w:semiHidden="1" w:unhideWhenUsed="1"/>
-    <w:lsdException w:name="Table List 2" w:semiHidden="1" w:unhideWhenUsed="1"/>
-    <w:lsdException w:name="Table List 3" w:semiHidden="1" w:unhideWhenUsed="1"/>
-    <w:lsdException w:name="Table List 4" w:semiHidden="1" w:unhideWhenUsed="1"/>
-    <w:lsdException w:name="Table List 5" w:semiHidden="1" w:unhideWhenUsed="1"/>
-    <w:lsdException w:name="Table List 6" w:semiHidden="1" w:unhideWhenUsed="1"/>
-    <w:lsdException w:name="Table List 7" w:semiHidden="1" w:unhideWhenUsed="1"/>
-    <w:lsdException w:name="Table List 8" w:semiHidden="1" w:unhideWhenUsed="1"/>
-    <w:lsdException w:name="Table 3D effects 1" w:semiHidden="1" w:unhideWhenUsed="1"/>
-    <w:lsdException w:name="Table 3D effects 2" w:semiHidden="1" w:unhideWhenUsed="1"/>
-    <w:lsdException w:name="Table 3D effects 3" w:semiHidden="1" w:unhideWhenUsed="1"/>
-    <w:lsdException w:name="Table Contemporary" w:semiHidden="1" w:unhideWhenUsed="1"/>
-    <w:lsdException w:name="Table Elegant" w:semiHidden="1" w:unhideWhenUsed="1"/>
-    <w:lsdException w:name="Table Professional" w:semiHidden="1" w:unhideWhenUsed="1"/>
-    <w:lsdException w:name="Table Subtle 1" w:semiHidden="1" w:unhideWhenUsed="1"/>
-    <w:lsdException w:name="Table Subtle 2" w:semiHidden="1" w:unhideWhenUsed="1"/>
-    <w:lsdException w:name="Table Web 1" w:semiHidden="1" w:unhideWhenUsed="1"/>
-    <w:lsdException w:name="Table Web 2" w:semiHidden="1" w:unhideWhenUsed="1"/>
-    <w:lsdException w:name="Table Web 3" w:semiHidden="1" w:unhideWhenUsed="1"/>
-    <w:lsdException w:name="Table Theme" w:semiHidden="1" w:unhideWhenUsed="1"/>
-    <w:lsdException w:name="Placeholder Text" w:uiPriority="67"/>
-    <w:lsdException w:name="No Spacing" w:uiPriority="68"/>
-    <w:lsdException w:name="Light Shading" w:uiPriority="69"/>
-    <w:lsdException w:name="Light List" w:uiPriority="70"/>
-    <w:lsdException w:name="Light Grid" w:uiPriority="71"/>
-    <w:lsdException w:name="Medium Shading 1" w:uiPriority="72"/>
-    <w:lsdException w:name="Medium Shading 2" w:uiPriority="73"/>
-    <w:lsdException w:name="Medium List 1" w:uiPriority="60"/>
-    <w:lsdException w:name="Medium List 2" w:uiPriority="61"/>
-    <w:lsdException w:name="Medium Grid 1" w:uiPriority="62"/>
-    <w:lsdException w:name="Medium Grid 2" w:uiPriority="63"/>
-    <w:lsdException w:name="Medium Grid 3" w:uiPriority="64"/>
-    <w:lsdException w:name="Dark List" w:uiPriority="65"/>
-    <w:lsdException w:name="Colorful Shading" w:uiPriority="99"/>
-    <w:lsdException w:name="Colorful List" w:uiPriority="34" w:qFormat="1"/>
-    <w:lsdException w:name="Colorful Grid" w:uiPriority="29" w:qFormat="1"/>
-    <w:lsdException w:name="Light Shading Accent 1" w:uiPriority="30" w:qFormat="1"/>
-    <w:lsdException w:name="Light List Accent 1" w:uiPriority="66"/>
-    <w:lsdException w:name="Light Grid Accent 1" w:uiPriority="67"/>
-    <w:lsdException w:name="Medium Shading 1 Accent 1" w:uiPriority="68"/>
-    <w:lsdException w:name="Medium Shading 2 Accent 1" w:uiPriority="69"/>
-    <w:lsdException w:name="Medium List 1 Accent 1" w:uiPriority="70"/>
-    <w:lsdException w:name="Revision" w:uiPriority="71"/>
-    <w:lsdException w:name="List Paragraph" w:uiPriority="72"/>
-    <w:lsdException w:name="Quote" w:uiPriority="73"/>
-    <w:lsdException w:name="Intense Quote" w:uiPriority="60"/>
-    <w:lsdException w:name="Medium List 2 Accent 1" w:uiPriority="61"/>
-    <w:lsdException w:name="Medium Grid 1 Accent 1" w:uiPriority="62"/>
-    <w:lsdException w:name="Medium Grid 2 Accent 1" w:uiPriority="63"/>
-    <w:lsdException w:name="Medium Grid 3 Accent 1" w:uiPriority="64"/>
-    <w:lsdException w:name="Dark List Accent 1" w:uiPriority="65"/>
-    <w:lsdException w:name="Colorful Shading Accent 1" w:uiPriority="66"/>
-    <w:lsdException w:name="Colorful List Accent 1" w:uiPriority="67"/>
-    <w:lsdException w:name="Colorful Grid Accent 1" w:uiPriority="68"/>
-    <w:lsdException w:name="Light Shading Accent 2" w:uiPriority="69"/>
-    <w:lsdException w:name="Light List Accent 2" w:uiPriority="70"/>
-    <w:lsdException w:name="Light Grid Accent 2" w:uiPriority="71"/>
-    <w:lsdException w:name="Medium Shading 1 Accent 2" w:uiPriority="72"/>
-    <w:lsdException w:name="Medium Shading 2 Accent 2" w:uiPriority="73"/>
-    <w:lsdException w:name="Medium List 1 Accent 2" w:uiPriority="60"/>
-    <w:lsdException w:name="Medium List 2 Accent 2" w:uiPriority="61"/>
-    <w:lsdException w:name="Medium Grid 1 Accent 2" w:uiPriority="62"/>
-    <w:lsdException w:name="Medium Grid 2 Accent 2" w:uiPriority="63"/>
-    <w:lsdException w:name="Medium Grid 3 Accent 2" w:uiPriority="64"/>
-    <w:lsdException w:name="Dark List Accent 2" w:uiPriority="65"/>
-    <w:lsdException w:name="Colorful Shading Accent 2" w:uiPriority="66"/>
-    <w:lsdException w:name="Colorful List Accent 2" w:uiPriority="67"/>
-    <w:lsdException w:name="Colorful Grid Accent 2" w:uiPriority="68"/>
-    <w:lsdException w:name="Light Shading Accent 3" w:uiPriority="69"/>
-    <w:lsdException w:name="Light List Accent 3" w:uiPriority="70"/>
-    <w:lsdException w:name="Light Grid Accent 3" w:uiPriority="71"/>
-    <w:lsdException w:name="Medium Shading 1 Accent 3" w:uiPriority="72"/>
-    <w:lsdException w:name="Medium Shading 2 Accent 3" w:uiPriority="73"/>
-    <w:lsdException w:name="Medium List 1 Accent 3" w:uiPriority="60"/>
-    <w:lsdException w:name="Medium List 2 Accent 3" w:uiPriority="61"/>
-    <w:lsdException w:name="Medium Grid 1 Accent 3" w:uiPriority="62"/>
-    <w:lsdException w:name="Medium Grid 2 Accent 3" w:uiPriority="63"/>
-    <w:lsdException w:name="Medium Grid 3 Accent 3" w:uiPriority="64"/>
-    <w:lsdException w:name="Dark List Accent 3" w:uiPriority="65"/>
-    <w:lsdException w:name="Colorful Shading Accent 3" w:uiPriority="66"/>
-    <w:lsdException w:name="Colorful List Accent 3" w:uiPriority="67"/>
-    <w:lsdException w:name="Colorful Grid Accent 3" w:uiPriority="68"/>
-    <w:lsdException w:name="Light Shading Accent 4" w:uiPriority="69"/>
-    <w:lsdException w:name="Light List Accent 4" w:uiPriority="70"/>
-    <w:lsdException w:name="Light Grid Accent 4" w:uiPriority="71"/>
-    <w:lsdException w:name="Medium Shading 1 Accent 4" w:uiPriority="72"/>
-    <w:lsdException w:name="Medium Shading 2 Accent 4" w:uiPriority="73"/>
-    <w:lsdException w:name="Medium List 1 Accent 4" w:uiPriority="60"/>
-    <w:lsdException w:name="Medium List 2 Accent 4" w:uiPriority="61"/>
-    <w:lsdException w:name="Medium Grid 1 Accent 4" w:uiPriority="62"/>
-    <w:lsdException w:name="Medium Grid 2 Accent 4" w:uiPriority="63"/>
-    <w:lsdException w:name="Medium Grid 3 Accent 4" w:uiPriority="64"/>
-    <w:lsdException w:name="Dark List Accent 4" w:uiPriority="65"/>
-    <w:lsdException w:name="Colorful Shading Accent 4" w:uiPriority="66"/>
-    <w:lsdException w:name="Colorful List Accent 4" w:uiPriority="67"/>
-    <w:lsdException w:name="Colorful Grid Accent 4" w:uiPriority="68"/>
-    <w:lsdException w:name="Light Shading Accent 5" w:uiPriority="69"/>
-    <w:lsdException w:name="Light List Accent 5" w:uiPriority="70"/>
-    <w:lsdException w:name="Light Grid Accent 5" w:uiPriority="71"/>
-    <w:lsdException w:name="Medium Shading 1 Accent 5" w:uiPriority="72"/>
-    <w:lsdException w:name="Medium Shading 2 Accent 5" w:uiPriority="73"/>
-    <w:lsdException w:name="Medium List 1 Accent 5" w:uiPriority="60"/>
-    <w:lsdException w:name="Medium List 2 Accent 5" w:uiPriority="61"/>
-    <w:lsdException w:name="Medium Grid 1 Accent 5" w:uiPriority="62"/>
-    <w:lsdException w:name="Medium Grid 2 Accent 5" w:uiPriority="63"/>
-    <w:lsdException w:name="Medium Grid 3 Accent 5" w:uiPriority="64"/>
-    <w:lsdException w:name="Dark List Accent 5" w:uiPriority="65"/>
-    <w:lsdException w:name="Colorful Shading Accent 5" w:uiPriority="66"/>
-    <w:lsdException w:name="Colorful List Accent 5" w:uiPriority="67"/>
-    <w:lsdException w:name="Colorful Grid Accent 5" w:uiPriority="68"/>
-    <w:lsdException w:name="Light Shading Accent 6" w:uiPriority="69"/>
-    <w:lsdException w:name="Light List Accent 6" w:uiPriority="70"/>
-    <w:lsdException w:name="Light Grid Accent 6" w:uiPriority="71"/>
-    <w:lsdException w:name="Medium Shading 1 Accent 6" w:uiPriority="72"/>
-    <w:lsdException w:name="Medium Shading 2 Accent 6" w:uiPriority="73"/>
-    <w:lsdException w:name="Medium List 1 Accent 6" w:uiPriority="19" w:qFormat="1"/>
-    <w:lsdException w:name="Medium List 2 Accent 6" w:uiPriority="21" w:qFormat="1"/>
-    <w:lsdException w:name="Medium Grid 1 Accent 6" w:uiPriority="31" w:qFormat="1"/>
-    <w:lsdException w:name="Medium Grid 2 Accent 6" w:uiPriority="32" w:qFormat="1"/>
-    <w:lsdException w:name="Medium Grid 3 Accent 6" w:uiPriority="33" w:qFormat="1"/>
-    <w:lsdException w:name="Dark List Accent 6" w:uiPriority="37"/>
-    <w:lsdException w:name="Colorful Shading Accent 6" w:uiPriority="39" w:qFormat="1"/>
-    <w:lsdException w:name="Colorful List Accent 6" w:uiPriority="72"/>
-    <w:lsdException w:name="Colorful Grid Accent 6" w:uiPriority="73"/>
-    <w:lsdException w:name="Subtle Emphasis" w:uiPriority="19" w:qFormat="1"/>
-    <w:lsdException w:name="Intense Emphasis" w:uiPriority="21" w:qFormat="1"/>
-    <w:lsdException w:name="Subtle Reference" w:uiPriority="31" w:qFormat="1"/>
-    <w:lsdException w:name="Intense Reference" w:uiPriority="32" w:qFormat="1"/>
-    <w:lsdException w:name="Book Title" w:uiPriority="33" w:qFormat="1"/>
-    <w:lsdException w:name="Bibliography" w:semiHidden="1" w:uiPriority="37" w:unhideWhenUsed="1"/>
-    <w:lsdException w:name="TOC Heading" w:semiHidden="1" w:uiPriority="39" w:unhideWhenUsed="1" w:qFormat="1"/>
+    <w:lsdException w:name="Plain Table 1" w:uiPriority="41"/>
+    <w:lsdException w:name="Plain Table 2" w:uiPriority="42"/>
+    <w:lsdException w:name="Plain Table 3" w:uiPriority="43"/>
+    <w:lsdException w:name="Plain Table 4" w:uiPriority="44"/>
+    <w:lsdException w:name="Plain Table 5" w:uiPriority="45"/>
+    <w:lsdException w:name="Grid Table Light" w:uiPriority="40"/>
+    <w:lsdException w:name="Grid Table 1 Light" w:uiPriority="46"/>
+    <w:lsdException w:name="Grid Table 2" w:uiPriority="47"/>
+    <w:lsdException w:name="Grid Table 3" w:uiPriority="48"/>
+    <w:lsdException w:name="Grid Table 4" w:uiPriority="49"/>
+    <w:lsdException w:name="Grid Table 5 Dark" w:uiPriority="50"/>
+    <w:lsdException w:name="Grid Table 6 Colorful" w:uiPriority="51"/>
+    <w:lsdException w:name="Grid Table 7 Colorful" w:uiPriority="52"/>
+    <w:lsdException w:name="Grid Table 1 Light Accent 1" w:uiPriority="46"/>
+    <w:lsdException w:name="Grid Table 2 Accent 1" w:uiPriority="47"/>
+    <w:lsdException w:name="Grid Table 3 Accent 1" w:uiPriority="48"/>
+    <w:lsdException w:name="Grid Table 4 Accent 1" w:uiPriority="49"/>
+    <w:lsdException w:name="Grid Table 5 Dark Accent 1" w:uiPriority="50"/>
+    <w:lsdException w:name="Grid Table 6 Colorful Accent 1" w:uiPriority="51"/>
+    <w:lsdException w:name="Grid Table 7 Colorful Accent 1" w:uiPriority="52"/>
+    <w:lsdException w:name="Grid Table 1 Light Accent 2" w:uiPriority="46"/>
+    <w:lsdException w:name="Grid Table 2 Accent 2" w:uiPriority="47"/>
+    <w:lsdException w:name="Grid Table 3 Accent 2" w:uiPriority="48"/>
+    <w:lsdException w:name="Grid Table 4 Accent 2" w:uiPriority="49"/>
+    <w:lsdException w:name="Grid Table 5 Dark Accent 2" w:uiPriority="50"/>
+    <w:lsdException w:name="Grid Table 6 Colorful Accent 2" w:uiPriority="51"/>
+    <w:lsdException w:name="Grid Table 7 Colorful Accent 2" w:uiPriority="52"/>
+    <w:lsdException w:name="Grid Table 1 Light Accent 3" w:uiPriority="46"/>
+    <w:lsdException w:name="Grid Table 2 Accent 3" w:uiPriority="47"/>
+    <w:lsdException w:name="Grid Table 3 Accent 3" w:uiPriority="48"/>
+    <w:lsdException w:name="Grid Table 4 Accent 3" w:uiPriority="49"/>
+    <w:lsdException w:name="Grid Table 5 Dark Accent 3" w:uiPriority="50"/>
+    <w:lsdException w:name="Grid Table 6 Colorful Accent 3" w:uiPriority="51"/>
+    <w:lsdException w:name="Grid Table 7 Colorful Accent 3" w:uiPriority="52"/>
+    <w:lsdException w:name="Grid Table 1 Light Accent 4" w:uiPriority="46"/>
+    <w:lsdException w:name="Grid Table 2 Accent 4" w:uiPriority="47"/>
+    <w:lsdException w:name="Grid Table 3 Accent 4" w:uiPriority="48"/>
+    <w:lsdException w:name="Grid Table 4 Accent 4" w:uiPriority="49"/>
+    <w:lsdException w:name="Grid Table 5 Dark Accent 4" w:uiPriority="50"/>
+    <w:lsdException w:name="Grid Table 6 Colorful Accent 4" w:uiPriority="51"/>
+    <w:lsdException w:name="Grid Table 7 Colorful Accent 4" w:uiPriority="52"/>
+    <w:lsdException w:name="Grid Table 1 Light Accent 5" w:uiPriority="46"/>
+    <w:lsdException w:name="Grid Table 2 Accent 5" w:uiPriority="47"/>
+    <w:lsdException w:name="Grid Table 3 Accent 5" w:uiPriority="48"/>
+    <w:lsdException w:name="Grid Table 4 Accent 5" w:uiPriority="49"/>
+    <w:lsdException w:name="Grid Table 5 Dark Accent 5" w:uiPriority="50"/>
+    <w:lsdException w:name="Grid Table 6 Colorful Accent 5" w:uiPriority="51"/>
+    <w:lsdException w:name="Grid Table 7 Colorful Accent 5" w:uiPriority="52"/>
+    <w:lsdException w:name="Grid Table 1 Light Accent 6" w:uiPriority="46"/>
+    <w:lsdException w:name="Grid Table 2 Accent 6" w:uiPriority="47"/>
+    <w:lsdException w:name="Grid Table 3 Accent 6" w:uiPriority="48"/>
+    <w:lsdException w:name="Grid Table 4 Accent 6" w:uiPriority="49"/>
+    <w:lsdException w:name="Grid Table 5 Dark Accent 6" w:uiPriority="50"/>
+    <w:lsdException w:name="Grid Table 6 Colorful Accent 6" w:uiPriority="51"/>
+    <w:lsdException w:name="Grid Table 7 Colorful Accent 6" w:uiPriority="52"/>
+    <w:lsdException w:name="List Table 1 Light" w:uiPriority="46"/>
+    <w:lsdException w:name="List Table 2" w:uiPriority="47"/>
+    <w:lsdException w:name="List Table 3" w:uiPriority="48"/>
+    <w:lsdException w:name="List Table 4" w:uiPriority="49"/>
+    <w:lsdException w:name="List Table 5 Dark" w:uiPriority="50"/>
+    <w:lsdException w:name="List Table 6 Colorful" w:uiPriority="51"/>
+    <w:lsdException w:name="List Table 7 Colorful" w:uiPriority="52"/>
+    <w:lsdException w:name="List Table 1 Light Accent 1" w:uiPriority="46"/>
+    <w:lsdException w:name="List Table 2 Accent 1" w:uiPriority="47"/>
+    <w:lsdException w:name="List Table 3 Accent 1" w:uiPriority="48"/>
+    <w:lsdException w:name="List Table 4 Accent 1" w:uiPriority="49"/>
+    <w:lsdException w:name="List Table 5 Dark Accent 1" w:uiPriority="50"/>
+    <w:lsdException w:name="List Table 6 Colorful Accent 1" w:uiPriority="51"/>
+    <w:lsdException w:name="List Table 7 Colorful Accent 1" w:uiPriority="52"/>
+    <w:lsdException w:name="List Table 1 Light Accent 2" w:uiPriority="46"/>
+    <w:lsdException w:name="List Table 2 Accent 2" w:uiPriority="47"/>
+    <w:lsdException w:name="List Table 3 Accent 2" w:uiPriority="48"/>
+    <w:lsdException w:name="List Table 4 Accent 2" w:uiPriority="49"/>
+    <w:lsdException w:name="List Table 5 Dark Accent 2" w:uiPriority="50"/>
+    <w:lsdException w:name="List Table 6 Colorful Accent 2" w:uiPriority="51"/>
+    <w:lsdException w:name="List Table 7 Colorful Accent 2" w:uiPriority="52"/>
+    <w:lsdException w:name="List Table 1 Light Accent 3" w:uiPriority="46"/>
+    <w:lsdException w:name="List Table 2 Accent 3" w:uiPriority="47"/>
+    <w:lsdException w:name="List Table 3 Accent 3" w:uiPriority="48"/>
+    <w:lsdException w:name="List Table 4 Accent 3" w:uiPriority="49"/>
+    <w:lsdException w:name="List Table 5 Dark Accent 3" w:uiPriority="50"/>
+    <w:lsdException w:name="List Table 6 Colorful Accent 3" w:uiPriority="51"/>
+    <w:lsdException w:name="List Table 7 Colorful Accent 3" w:uiPriority="52"/>
+    <w:lsdException w:name="List Table 1 Light Accent 4" w:uiPriority="46"/>
+    <w:lsdException w:name="List Table 2 Accent 4" w:uiPriority="47"/>
+    <w:lsdException w:name="List Table 3 Accent 4" w:uiPriority="48"/>
+    <w:lsdException w:name="List Table 4 Accent 4" w:uiPriority="49"/>
+    <w:lsdException w:name="List Table 5 Dark Accent 4" w:uiPriority="50"/>
+    <w:lsdException w:name="List Table 6 Colorful Accent 4" w:uiPriority="51"/>
+    <w:lsdException w:name="List Table 7 Colorful Accent 4" w:uiPriority="52"/>
+    <w:lsdException w:name="List Table 1 Light Accent 5" w:uiPriority="46"/>
+    <w:lsdException w:name="List Table 2 Accent 5" w:uiPriority="47"/>
+    <w:lsdException w:name="List Table 3 Accent 5" w:uiPriority="48"/>
+    <w:lsdException w:name="List Table 4 Accent 5" w:uiPriority="49"/>
+    <w:lsdException w:name="List Table 5 Dark Accent 5" w:uiPriority="50"/>
+    <w:lsdException w:name="List Table 6 Colorful Accent 5" w:uiPriority="51"/>
+    <w:lsdException w:name="List Table 7 Colorful Accent 5" w:uiPriority="52"/>
+    <w:lsdException w:name="List Table 1 Light Accent 6" w:uiPriority="46"/>
+    <w:lsdException w:name="List Table 2 Accent 6" w:uiPriority="47"/>
+    <w:lsdException w:name="List Table 3 Accent 6" w:uiPriority="48"/>
+    <w:lsdException w:name="List Table 4 Accent 6" w:uiPriority="49"/>
+    <w:lsdException w:name="List Table 5 Dark Accent 6" w:uiPriority="50"/>
+    <w:lsdException w:name="List Table 6 Colorful Accent 6" w:uiPriority="51"/>
+    <w:lsdException w:name="List Table 7 Colorful Accent 6" w:uiPriority="52"/>
+    <w:lsdException w:name="Mention" w:semiHidden="1" w:uiPriority="99" w:unhideWhenUsed="1"/>
+    <w:lsdException w:name="Smart Hyperlink" w:semiHidden="1" w:uiPriority="99" w:unhideWhenUsed="1"/>
   </w:latentStyles>
   <w:style w:type="paragraph" w:default="1" w:styleId="Normal">
     <w:name w:val="Normal"/>
@@ -12838,7 +12168,7 @@
   <a:extraClrSchemeLst/>
   <a:extLst>
     <a:ext uri="{05A4C25C-085E-4340-85A3-A5531E510DB2}">
-      <thm15:themeFamily xmlns:thm15="http://schemas.microsoft.com/office/thememl/2012/main" xmlns="" name="Office Theme" id="{62F939B6-93AF-4DB8-9C6B-D6C7DFDC589F}" vid="{4A3C46E8-61CC-4603-A589-7422A47A8E4A}"/>
+      <thm15:themeFamily xmlns:thm15="http://schemas.microsoft.com/office/thememl/2012/main" name="Office Theme" id="{62F939B6-93AF-4DB8-9C6B-D6C7DFDC589F}" vid="{4A3C46E8-61CC-4603-A589-7422A47A8E4A}"/>
     </a:ext>
   </a:extLst>
 </a:theme>

</xml_diff>